<commit_message>
fix title of cheque
</commit_message>
<xml_diff>
--- a/docs/Catalog/JIbres-Catalog-v1.3.docx
+++ b/docs/Catalog/JIbres-Catalog-v1.3.docx
@@ -11,9 +11,11 @@
       </w:pPr>
       <w:r>
         <w:rPr>
+          <w:noProof/>
           <w:sz w:val="22"/>
           <w:szCs w:val="22"/>
           <w:rtl/>
+          <w:lang w:bidi="ar-SA"/>
         </w:rPr>
         <w:drawing>
           <wp:anchor distT="0" distB="0" distL="114300" distR="114300" simplePos="0" relativeHeight="251658240" behindDoc="0" locked="0" layoutInCell="1" allowOverlap="1" wp14:anchorId="118992FA" wp14:editId="65D84A9F">
@@ -161,9 +163,6 @@
           <w:numId w:val="1"/>
         </w:numPr>
         <w:spacing w:line="360" w:lineRule="auto"/>
-        <w:rPr>
-          <w:rFonts w:hint="cs"/>
-        </w:rPr>
       </w:pPr>
       <w:r>
         <w:rPr>
@@ -181,9 +180,6 @@
           <w:numId w:val="1"/>
         </w:numPr>
         <w:spacing w:line="360" w:lineRule="auto"/>
-        <w:rPr>
-          <w:rFonts w:hint="cs"/>
-        </w:rPr>
       </w:pPr>
       <w:r>
         <w:rPr>
@@ -216,7 +212,7 @@
       </w:tblPr>
       <w:tblGrid>
         <w:gridCol w:w="1269"/>
-        <w:gridCol w:w="7793"/>
+        <w:gridCol w:w="7788"/>
       </w:tblGrid>
       <w:tr>
         <w:trPr>
@@ -2413,7 +2409,6 @@
       <w:pPr>
         <w:pStyle w:val="Matn"/>
         <w:rPr>
-          <w:rFonts w:hint="cs"/>
           <w:rtl/>
         </w:rPr>
       </w:pPr>
@@ -4210,7 +4205,23 @@
           <w:rFonts w:hint="cs"/>
           <w:rtl/>
         </w:rPr>
-        <w:t>سیستم یادآوری چک</w:t>
+        <w:t xml:space="preserve">مدیریت </w:t>
+      </w:r>
+      <w:r>
+        <w:rPr>
+          <w:rFonts w:hint="cs"/>
+          <w:rtl/>
+        </w:rPr>
+        <w:t>و</w:t>
+      </w:r>
+      <w:bookmarkStart w:id="0" w:name="_GoBack"/>
+      <w:bookmarkEnd w:id="0"/>
+      <w:r>
+        <w:rPr>
+          <w:rFonts w:hint="cs"/>
+          <w:rtl/>
+        </w:rPr>
+        <w:t xml:space="preserve"> یادآوری چک</w:t>
       </w:r>
     </w:p>
     <w:p>
@@ -4402,16 +4413,7 @@
           <w:rFonts w:hint="cs"/>
           <w:rtl/>
         </w:rPr>
-        <w:t>مبلغ پرداخت</w:t>
-      </w:r>
-      <w:bookmarkStart w:id="0" w:name="_GoBack"/>
-      <w:bookmarkEnd w:id="0"/>
-      <w:r>
-        <w:rPr>
-          <w:rFonts w:hint="cs"/>
-          <w:rtl/>
-        </w:rPr>
-        <w:t>ی شما به ازای خدمات ارائه شده در جیبرس، در پلن‌هایی ساده و شفاف توضیح داده شده است و هیچ هزینه‌ی پنهانی وجود ندارد و شما تنها مبلغ مشخص شده پلن را پرداخت خواهید کرد.</w:t>
+        <w:t>مبلغ پرداختی شما به ازای خدمات ارائه شده در جیبرس، در پلن‌هایی ساده و شفاف توضیح داده شده است و هیچ هزینه‌ی پنهانی وجود ندارد و شما تنها مبلغ مشخص شده پلن را پرداخت خواهید کرد.</w:t>
       </w:r>
     </w:p>
     <w:p>
@@ -8073,6 +8075,13 @@
         </dgm:presLayoutVars>
       </dgm:prSet>
       <dgm:spPr/>
+      <dgm:t>
+        <a:bodyPr/>
+        <a:lstStyle/>
+        <a:p>
+          <a:endParaRPr lang="en-US"/>
+        </a:p>
+      </dgm:t>
     </dgm:pt>
     <dgm:pt modelId="{1A0E9DEA-E637-47DE-94D6-4F04663B5B57}" type="pres">
       <dgm:prSet presAssocID="{E1F72AC1-3392-4B5E-8F14-2C9F1F6C054A}" presName="dummy" presStyleCnt="0"/>
@@ -8081,6 +8090,13 @@
     <dgm:pt modelId="{EBB4AD87-53E3-45DC-97F1-50B37836D6E7}" type="pres">
       <dgm:prSet presAssocID="{597883D4-82C8-4BF4-8436-DD8EA70DD98B}" presName="sibTrans" presStyleLbl="sibTrans2D1" presStyleIdx="0" presStyleCnt="5"/>
       <dgm:spPr/>
+      <dgm:t>
+        <a:bodyPr/>
+        <a:lstStyle/>
+        <a:p>
+          <a:endParaRPr lang="en-US"/>
+        </a:p>
+      </dgm:t>
     </dgm:pt>
     <dgm:pt modelId="{85C44C06-8028-4E31-87EB-11014C82A8F1}" type="pres">
       <dgm:prSet presAssocID="{8C59AF42-07C5-4713-BED9-A43DFA0A8366}" presName="node" presStyleLbl="node1" presStyleIdx="1" presStyleCnt="5">
@@ -8089,6 +8105,13 @@
         </dgm:presLayoutVars>
       </dgm:prSet>
       <dgm:spPr/>
+      <dgm:t>
+        <a:bodyPr/>
+        <a:lstStyle/>
+        <a:p>
+          <a:endParaRPr lang="en-US"/>
+        </a:p>
+      </dgm:t>
     </dgm:pt>
     <dgm:pt modelId="{D2BFB31A-EDDA-45EE-BFB6-72384C9F7597}" type="pres">
       <dgm:prSet presAssocID="{8C59AF42-07C5-4713-BED9-A43DFA0A8366}" presName="dummy" presStyleCnt="0"/>
@@ -8097,6 +8120,13 @@
     <dgm:pt modelId="{81F2992D-18B6-4EA1-9EE3-A081F8B8FA20}" type="pres">
       <dgm:prSet presAssocID="{1B6B0ECD-CA19-4BF7-9202-61A8C150F626}" presName="sibTrans" presStyleLbl="sibTrans2D1" presStyleIdx="1" presStyleCnt="5"/>
       <dgm:spPr/>
+      <dgm:t>
+        <a:bodyPr/>
+        <a:lstStyle/>
+        <a:p>
+          <a:endParaRPr lang="en-US"/>
+        </a:p>
+      </dgm:t>
     </dgm:pt>
     <dgm:pt modelId="{D2F69F14-927F-48B0-A91A-57C9A87C7BD6}" type="pres">
       <dgm:prSet presAssocID="{95517E52-BCA8-4A3B-B40A-594E38286850}" presName="node" presStyleLbl="node1" presStyleIdx="2" presStyleCnt="5">
@@ -8105,6 +8135,13 @@
         </dgm:presLayoutVars>
       </dgm:prSet>
       <dgm:spPr/>
+      <dgm:t>
+        <a:bodyPr/>
+        <a:lstStyle/>
+        <a:p>
+          <a:endParaRPr lang="en-US"/>
+        </a:p>
+      </dgm:t>
     </dgm:pt>
     <dgm:pt modelId="{0B4FE4D9-AB03-4EC9-96CA-21609D223813}" type="pres">
       <dgm:prSet presAssocID="{95517E52-BCA8-4A3B-B40A-594E38286850}" presName="dummy" presStyleCnt="0"/>
@@ -8113,6 +8150,13 @@
     <dgm:pt modelId="{9D4CEEBF-5921-4C88-81D5-03EDE1AB8AAF}" type="pres">
       <dgm:prSet presAssocID="{6BFAF6A5-706E-4A52-B722-4C41695162A5}" presName="sibTrans" presStyleLbl="sibTrans2D1" presStyleIdx="2" presStyleCnt="5"/>
       <dgm:spPr/>
+      <dgm:t>
+        <a:bodyPr/>
+        <a:lstStyle/>
+        <a:p>
+          <a:endParaRPr lang="en-US"/>
+        </a:p>
+      </dgm:t>
     </dgm:pt>
     <dgm:pt modelId="{514ADE6F-B52F-4748-8996-662B236A1FC7}" type="pres">
       <dgm:prSet presAssocID="{B9FA3329-8FFF-4CCF-B6B4-061D2ECCA058}" presName="node" presStyleLbl="node1" presStyleIdx="3" presStyleCnt="5">
@@ -8144,6 +8188,13 @@
         </dgm:presLayoutVars>
       </dgm:prSet>
       <dgm:spPr/>
+      <dgm:t>
+        <a:bodyPr/>
+        <a:lstStyle/>
+        <a:p>
+          <a:endParaRPr lang="en-US"/>
+        </a:p>
+      </dgm:t>
     </dgm:pt>
     <dgm:pt modelId="{B5D88DBD-E64B-4B2D-B6FB-7EDBD173C70D}" type="pres">
       <dgm:prSet presAssocID="{8835F9B6-3502-4737-9416-0B5594BD1547}" presName="dummy" presStyleCnt="0"/>
@@ -8152,27 +8203,34 @@
     <dgm:pt modelId="{D43918AF-DFDF-4C7D-A57B-F4F82F0D8BCF}" type="pres">
       <dgm:prSet presAssocID="{F81E182C-DCCE-4F2E-ABAC-C0BFD4F71519}" presName="sibTrans" presStyleLbl="sibTrans2D1" presStyleIdx="4" presStyleCnt="5"/>
       <dgm:spPr/>
+      <dgm:t>
+        <a:bodyPr/>
+        <a:lstStyle/>
+        <a:p>
+          <a:endParaRPr lang="en-US"/>
+        </a:p>
+      </dgm:t>
     </dgm:pt>
   </dgm:ptLst>
   <dgm:cxnLst>
+    <dgm:cxn modelId="{C31C60FC-C826-4587-B34D-A2A3D0DBC808}" type="presOf" srcId="{1A0460E5-64A4-4B6C-96DE-BA681B47A1F9}" destId="{ED77780E-266E-44ED-8A54-1B26A0A8214E}" srcOrd="0" destOrd="0" presId="urn:microsoft.com/office/officeart/2005/8/layout/radial6"/>
+    <dgm:cxn modelId="{87D1EAB0-2933-4FD5-AB6B-E7E0D5F5E050}" srcId="{63156A17-4E3C-4CE7-A605-66DF3B1B4612}" destId="{8C59AF42-07C5-4713-BED9-A43DFA0A8366}" srcOrd="1" destOrd="0" parTransId="{4EC1B311-95C9-47EF-B790-31D7F9077802}" sibTransId="{1B6B0ECD-CA19-4BF7-9202-61A8C150F626}"/>
+    <dgm:cxn modelId="{0208AF3D-7997-4008-8ECA-FE30FF64A29C}" srcId="{63156A17-4E3C-4CE7-A605-66DF3B1B4612}" destId="{B9FA3329-8FFF-4CCF-B6B4-061D2ECCA058}" srcOrd="3" destOrd="0" parTransId="{34C4E1C9-1D33-43C5-8826-5DBDB4441B72}" sibTransId="{09B00F4B-0801-437C-AB5B-25FCAFEF7B62}"/>
+    <dgm:cxn modelId="{4028D33D-A7D2-4404-83C2-7C7DDCB39C9F}" srcId="{63156A17-4E3C-4CE7-A605-66DF3B1B4612}" destId="{95517E52-BCA8-4A3B-B40A-594E38286850}" srcOrd="2" destOrd="0" parTransId="{358F21B9-3968-45FD-B15D-E8952809505F}" sibTransId="{6BFAF6A5-706E-4A52-B722-4C41695162A5}"/>
     <dgm:cxn modelId="{EA41FD16-8F59-4E07-8BFC-BF0F33E06AA3}" type="presOf" srcId="{63156A17-4E3C-4CE7-A605-66DF3B1B4612}" destId="{407A8679-7B4F-4534-9D45-CBF90F387958}" srcOrd="0" destOrd="0" presId="urn:microsoft.com/office/officeart/2005/8/layout/radial6"/>
+    <dgm:cxn modelId="{9FB3A134-88B3-4007-8B70-0CEAF45B28E7}" type="presOf" srcId="{8C59AF42-07C5-4713-BED9-A43DFA0A8366}" destId="{85C44C06-8028-4E31-87EB-11014C82A8F1}" srcOrd="0" destOrd="0" presId="urn:microsoft.com/office/officeart/2005/8/layout/radial6"/>
+    <dgm:cxn modelId="{2B655AF5-AFA9-4AA4-847A-F0E9F6A4FC5E}" srcId="{63156A17-4E3C-4CE7-A605-66DF3B1B4612}" destId="{E1F72AC1-3392-4B5E-8F14-2C9F1F6C054A}" srcOrd="0" destOrd="0" parTransId="{E9565D62-523B-4B19-813E-1FB17CC5D455}" sibTransId="{597883D4-82C8-4BF4-8436-DD8EA70DD98B}"/>
     <dgm:cxn modelId="{D8053312-1A9D-4182-AC71-65FA0757D3F0}" type="presOf" srcId="{E1F72AC1-3392-4B5E-8F14-2C9F1F6C054A}" destId="{FCFC9937-B7F4-4550-9053-3F4236A096F9}" srcOrd="0" destOrd="0" presId="urn:microsoft.com/office/officeart/2005/8/layout/radial6"/>
-    <dgm:cxn modelId="{D82288CB-F2F8-4E36-AF4A-5C276A40A798}" srcId="{63156A17-4E3C-4CE7-A605-66DF3B1B4612}" destId="{8835F9B6-3502-4737-9416-0B5594BD1547}" srcOrd="4" destOrd="0" parTransId="{DBE08158-851F-40B7-BB18-1FE38D85A003}" sibTransId="{F81E182C-DCCE-4F2E-ABAC-C0BFD4F71519}"/>
-    <dgm:cxn modelId="{4028D33D-A7D2-4404-83C2-7C7DDCB39C9F}" srcId="{63156A17-4E3C-4CE7-A605-66DF3B1B4612}" destId="{95517E52-BCA8-4A3B-B40A-594E38286850}" srcOrd="2" destOrd="0" parTransId="{358F21B9-3968-45FD-B15D-E8952809505F}" sibTransId="{6BFAF6A5-706E-4A52-B722-4C41695162A5}"/>
     <dgm:cxn modelId="{686359F5-F81C-4758-B1D4-1C70A60375C5}" type="presOf" srcId="{B9FA3329-8FFF-4CCF-B6B4-061D2ECCA058}" destId="{514ADE6F-B52F-4748-8996-662B236A1FC7}" srcOrd="0" destOrd="0" presId="urn:microsoft.com/office/officeart/2005/8/layout/radial6"/>
-    <dgm:cxn modelId="{8E212ACC-22C1-4808-82F9-31454FE4A175}" type="presOf" srcId="{597883D4-82C8-4BF4-8436-DD8EA70DD98B}" destId="{EBB4AD87-53E3-45DC-97F1-50B37836D6E7}" srcOrd="0" destOrd="0" presId="urn:microsoft.com/office/officeart/2005/8/layout/radial6"/>
-    <dgm:cxn modelId="{87D1EAB0-2933-4FD5-AB6B-E7E0D5F5E050}" srcId="{63156A17-4E3C-4CE7-A605-66DF3B1B4612}" destId="{8C59AF42-07C5-4713-BED9-A43DFA0A8366}" srcOrd="1" destOrd="0" parTransId="{4EC1B311-95C9-47EF-B790-31D7F9077802}" sibTransId="{1B6B0ECD-CA19-4BF7-9202-61A8C150F626}"/>
-    <dgm:cxn modelId="{68FB365B-4E49-4EDB-BB93-001BF4800E2C}" type="presOf" srcId="{09B00F4B-0801-437C-AB5B-25FCAFEF7B62}" destId="{1A62B055-73DA-43E6-A589-5057CE401C67}" srcOrd="0" destOrd="0" presId="urn:microsoft.com/office/officeart/2005/8/layout/radial6"/>
-    <dgm:cxn modelId="{0208AF3D-7997-4008-8ECA-FE30FF64A29C}" srcId="{63156A17-4E3C-4CE7-A605-66DF3B1B4612}" destId="{B9FA3329-8FFF-4CCF-B6B4-061D2ECCA058}" srcOrd="3" destOrd="0" parTransId="{34C4E1C9-1D33-43C5-8826-5DBDB4441B72}" sibTransId="{09B00F4B-0801-437C-AB5B-25FCAFEF7B62}"/>
-    <dgm:cxn modelId="{C31C60FC-C826-4587-B34D-A2A3D0DBC808}" type="presOf" srcId="{1A0460E5-64A4-4B6C-96DE-BA681B47A1F9}" destId="{ED77780E-266E-44ED-8A54-1B26A0A8214E}" srcOrd="0" destOrd="0" presId="urn:microsoft.com/office/officeart/2005/8/layout/radial6"/>
+    <dgm:cxn modelId="{67AD9B36-D60D-44DE-B1B3-2550FF39FD25}" type="presOf" srcId="{95517E52-BCA8-4A3B-B40A-594E38286850}" destId="{D2F69F14-927F-48B0-A91A-57C9A87C7BD6}" srcOrd="0" destOrd="0" presId="urn:microsoft.com/office/officeart/2005/8/layout/radial6"/>
     <dgm:cxn modelId="{FCDCD3AA-CCD3-470A-BF78-17C202D796F8}" type="presOf" srcId="{F81E182C-DCCE-4F2E-ABAC-C0BFD4F71519}" destId="{D43918AF-DFDF-4C7D-A57B-F4F82F0D8BCF}" srcOrd="0" destOrd="0" presId="urn:microsoft.com/office/officeart/2005/8/layout/radial6"/>
     <dgm:cxn modelId="{3485A29A-B375-4D40-9D8A-85398008DC8C}" type="presOf" srcId="{6BFAF6A5-706E-4A52-B722-4C41695162A5}" destId="{9D4CEEBF-5921-4C88-81D5-03EDE1AB8AAF}" srcOrd="0" destOrd="0" presId="urn:microsoft.com/office/officeart/2005/8/layout/radial6"/>
-    <dgm:cxn modelId="{9FB3A134-88B3-4007-8B70-0CEAF45B28E7}" type="presOf" srcId="{8C59AF42-07C5-4713-BED9-A43DFA0A8366}" destId="{85C44C06-8028-4E31-87EB-11014C82A8F1}" srcOrd="0" destOrd="0" presId="urn:microsoft.com/office/officeart/2005/8/layout/radial6"/>
+    <dgm:cxn modelId="{83EE3D02-301E-4FF6-A156-0E8C789BC204}" type="presOf" srcId="{8835F9B6-3502-4737-9416-0B5594BD1547}" destId="{D72B543A-3AA6-4E5F-8A49-AA6183BAB87F}" srcOrd="0" destOrd="0" presId="urn:microsoft.com/office/officeart/2005/8/layout/radial6"/>
+    <dgm:cxn modelId="{68FB365B-4E49-4EDB-BB93-001BF4800E2C}" type="presOf" srcId="{09B00F4B-0801-437C-AB5B-25FCAFEF7B62}" destId="{1A62B055-73DA-43E6-A589-5057CE401C67}" srcOrd="0" destOrd="0" presId="urn:microsoft.com/office/officeart/2005/8/layout/radial6"/>
     <dgm:cxn modelId="{C6A77F81-8B0D-4595-A9CC-00EDC71740DE}" type="presOf" srcId="{1B6B0ECD-CA19-4BF7-9202-61A8C150F626}" destId="{81F2992D-18B6-4EA1-9EE3-A081F8B8FA20}" srcOrd="0" destOrd="0" presId="urn:microsoft.com/office/officeart/2005/8/layout/radial6"/>
-    <dgm:cxn modelId="{2B655AF5-AFA9-4AA4-847A-F0E9F6A4FC5E}" srcId="{63156A17-4E3C-4CE7-A605-66DF3B1B4612}" destId="{E1F72AC1-3392-4B5E-8F14-2C9F1F6C054A}" srcOrd="0" destOrd="0" parTransId="{E9565D62-523B-4B19-813E-1FB17CC5D455}" sibTransId="{597883D4-82C8-4BF4-8436-DD8EA70DD98B}"/>
+    <dgm:cxn modelId="{D82288CB-F2F8-4E36-AF4A-5C276A40A798}" srcId="{63156A17-4E3C-4CE7-A605-66DF3B1B4612}" destId="{8835F9B6-3502-4737-9416-0B5594BD1547}" srcOrd="4" destOrd="0" parTransId="{DBE08158-851F-40B7-BB18-1FE38D85A003}" sibTransId="{F81E182C-DCCE-4F2E-ABAC-C0BFD4F71519}"/>
     <dgm:cxn modelId="{B4BCE46C-2D9C-4014-8A53-20D8890DB584}" srcId="{1A0460E5-64A4-4B6C-96DE-BA681B47A1F9}" destId="{63156A17-4E3C-4CE7-A605-66DF3B1B4612}" srcOrd="0" destOrd="0" parTransId="{AF005EA2-FAAF-4057-A11E-A46F62A6AE5D}" sibTransId="{195E0810-7263-4E69-8505-B4BBF920EA8F}"/>
-    <dgm:cxn modelId="{67AD9B36-D60D-44DE-B1B3-2550FF39FD25}" type="presOf" srcId="{95517E52-BCA8-4A3B-B40A-594E38286850}" destId="{D2F69F14-927F-48B0-A91A-57C9A87C7BD6}" srcOrd="0" destOrd="0" presId="urn:microsoft.com/office/officeart/2005/8/layout/radial6"/>
-    <dgm:cxn modelId="{83EE3D02-301E-4FF6-A156-0E8C789BC204}" type="presOf" srcId="{8835F9B6-3502-4737-9416-0B5594BD1547}" destId="{D72B543A-3AA6-4E5F-8A49-AA6183BAB87F}" srcOrd="0" destOrd="0" presId="urn:microsoft.com/office/officeart/2005/8/layout/radial6"/>
+    <dgm:cxn modelId="{8E212ACC-22C1-4808-82F9-31454FE4A175}" type="presOf" srcId="{597883D4-82C8-4BF4-8436-DD8EA70DD98B}" destId="{EBB4AD87-53E3-45DC-97F1-50B37836D6E7}" srcOrd="0" destOrd="0" presId="urn:microsoft.com/office/officeart/2005/8/layout/radial6"/>
     <dgm:cxn modelId="{602C266C-1D30-4EF5-9FCF-5509783C76C3}" type="presParOf" srcId="{ED77780E-266E-44ED-8A54-1B26A0A8214E}" destId="{407A8679-7B4F-4534-9D45-CBF90F387958}" srcOrd="0" destOrd="0" presId="urn:microsoft.com/office/officeart/2005/8/layout/radial6"/>
     <dgm:cxn modelId="{D2B810A2-9AC0-4A27-BABA-838E9C532378}" type="presParOf" srcId="{ED77780E-266E-44ED-8A54-1B26A0A8214E}" destId="{FCFC9937-B7F4-4550-9053-3F4236A096F9}" srcOrd="1" destOrd="0" presId="urn:microsoft.com/office/officeart/2005/8/layout/radial6"/>
     <dgm:cxn modelId="{49D83A06-1DA8-409A-ABB7-8B319D9B9EE0}" type="presParOf" srcId="{ED77780E-266E-44ED-8A54-1B26A0A8214E}" destId="{1A0E9DEA-E637-47DE-94D6-4F04663B5B57}" srcOrd="2" destOrd="0" presId="urn:microsoft.com/office/officeart/2005/8/layout/radial6"/>
@@ -10987,7 +11045,7 @@
 </file>
 
 <file path=customXml/itemProps1.xml><?xml version="1.0" encoding="utf-8"?>
-<ds:datastoreItem xmlns:ds="http://schemas.openxmlformats.org/officeDocument/2006/customXml" ds:itemID="{B34A94F5-D8DA-46ED-8BEF-298CE403CB05}">
+<ds:datastoreItem xmlns:ds="http://schemas.openxmlformats.org/officeDocument/2006/customXml" ds:itemID="{85F51D8D-A847-496D-B8DE-8D417D67431C}">
   <ds:schemaRefs>
     <ds:schemaRef ds:uri="http://schemas.openxmlformats.org/officeDocument/2006/bibliography"/>
   </ds:schemaRefs>

</xml_diff>

<commit_message>
complete review 1 of catalog and add some helpful image
</commit_message>
<xml_diff>
--- a/docs/Catalog/JIbres-Catalog-v1.3.docx
+++ b/docs/Catalog/JIbres-Catalog-v1.3.docx
@@ -212,7 +212,7 @@
       </w:tblPr>
       <w:tblGrid>
         <w:gridCol w:w="1269"/>
-        <w:gridCol w:w="7788"/>
+        <w:gridCol w:w="7793"/>
       </w:tblGrid>
       <w:tr>
         <w:trPr>
@@ -1490,199 +1490,6 @@
     <w:p>
       <w:pPr>
         <w:pStyle w:val="Matn"/>
-        <w:rPr>
-          <w:rtl/>
-        </w:rPr>
-      </w:pPr>
-      <w:r>
-        <w:rPr>
-          <w:rFonts w:hint="cs"/>
-          <w:rtl/>
-        </w:rPr>
-        <w:t>با تکمیل</w:t>
-      </w:r>
-      <w:r>
-        <w:rPr>
-          <w:rFonts w:hint="cs"/>
-          <w:rtl/>
-        </w:rPr>
-        <w:t xml:space="preserve"> و گسترش</w:t>
-      </w:r>
-      <w:r>
-        <w:rPr>
-          <w:rFonts w:hint="cs"/>
-          <w:rtl/>
-        </w:rPr>
-        <w:t xml:space="preserve"> </w:t>
-      </w:r>
-      <w:r>
-        <w:rPr>
-          <w:rFonts w:hint="cs"/>
-          <w:rtl/>
-        </w:rPr>
-        <w:t xml:space="preserve">حلقه‌های </w:t>
-      </w:r>
-      <w:r>
-        <w:rPr>
-          <w:rFonts w:hint="cs"/>
-          <w:rtl/>
-        </w:rPr>
-        <w:t>این</w:t>
-      </w:r>
-      <w:r>
-        <w:rPr>
-          <w:rFonts w:hint="cs"/>
-          <w:rtl/>
-        </w:rPr>
-        <w:t xml:space="preserve"> زیرساخت مالی </w:t>
-      </w:r>
-      <w:r>
-        <w:rPr>
-          <w:rFonts w:hint="cs"/>
-          <w:rtl/>
-        </w:rPr>
-        <w:t xml:space="preserve">یکپارچه </w:t>
-      </w:r>
-      <w:r>
-        <w:rPr>
-          <w:rFonts w:hint="cs"/>
-          <w:rtl/>
-        </w:rPr>
-        <w:t>و ایجاد تعامل بین مخاطبین</w:t>
-      </w:r>
-      <w:r>
-        <w:rPr>
-          <w:rFonts w:hint="cs"/>
-          <w:rtl/>
-        </w:rPr>
-        <w:t>،</w:t>
-      </w:r>
-      <w:r>
-        <w:rPr>
-          <w:rFonts w:hint="cs"/>
-          <w:rtl/>
-        </w:rPr>
-        <w:t xml:space="preserve"> </w:t>
-      </w:r>
-      <w:r>
-        <w:rPr>
-          <w:rFonts w:hint="cs"/>
-          <w:rtl/>
-        </w:rPr>
-        <w:t xml:space="preserve">جیبرس </w:t>
-      </w:r>
-      <w:r>
-        <w:rPr>
-          <w:rFonts w:hint="cs"/>
-          <w:rtl/>
-        </w:rPr>
-        <w:t>بازیگر بزرگی در عرصه تکنولوژی‌های مالی شده و</w:t>
-      </w:r>
-      <w:r>
-        <w:rPr>
-          <w:rFonts w:hint="cs"/>
-          <w:rtl/>
-        </w:rPr>
-        <w:t xml:space="preserve"> نقش پررنگی در دنیای الکترونیکی مردم </w:t>
-      </w:r>
-      <w:r>
-        <w:rPr>
-          <w:rFonts w:hint="cs"/>
-          <w:rtl/>
-        </w:rPr>
-        <w:t>ایران و جهان</w:t>
-      </w:r>
-      <w:r>
-        <w:rPr>
-          <w:rFonts w:hint="cs"/>
-          <w:rtl/>
-        </w:rPr>
-        <w:t xml:space="preserve"> </w:t>
-      </w:r>
-      <w:r>
-        <w:rPr>
-          <w:rFonts w:hint="cs"/>
-          <w:rtl/>
-        </w:rPr>
-        <w:t>خواهد داشت.</w:t>
-      </w:r>
-      <w:r>
-        <w:rPr>
-          <w:rFonts w:hint="cs"/>
-          <w:rtl/>
-        </w:rPr>
-        <w:t xml:space="preserve"> جیبرس برای کارآفرینان آینده‌نگر ساخته شده است.</w:t>
-      </w:r>
-    </w:p>
-    <w:p>
-      <w:pPr>
-        <w:pStyle w:val="Matn"/>
-        <w:jc w:val="center"/>
-        <w:rPr>
-          <w:rtl/>
-        </w:rPr>
-      </w:pPr>
-      <w:r>
-        <w:rPr>
-          <w:noProof/>
-          <w:lang w:bidi="ar-SA"/>
-        </w:rPr>
-        <w:drawing>
-          <wp:inline distT="0" distB="0" distL="0" distR="0" wp14:anchorId="23821C69" wp14:editId="5188B120">
-            <wp:extent cx="3894925" cy="760652"/>
-            <wp:effectExtent l="0" t="0" r="0" b="1905"/>
-            <wp:docPr id="7" name="Picture 7" descr="C:\Users\Javad\Pictures\Festival\images.png"/>
-            <wp:cNvGraphicFramePr>
-              <a:graphicFrameLocks xmlns:a="http://schemas.openxmlformats.org/drawingml/2006/main" noChangeAspect="1"/>
-            </wp:cNvGraphicFramePr>
-            <a:graphic xmlns:a="http://schemas.openxmlformats.org/drawingml/2006/main">
-              <a:graphicData uri="http://schemas.openxmlformats.org/drawingml/2006/picture">
-                <pic:pic xmlns:pic="http://schemas.openxmlformats.org/drawingml/2006/picture">
-                  <pic:nvPicPr>
-                    <pic:cNvPr id="0" name="Picture 13" descr="C:\Users\Javad\Pictures\Festival\images.png"/>
-                    <pic:cNvPicPr>
-                      <a:picLocks noChangeAspect="1" noChangeArrowheads="1"/>
-                    </pic:cNvPicPr>
-                  </pic:nvPicPr>
-                  <pic:blipFill rotWithShape="1">
-                    <a:blip r:embed="rId11">
-                      <a:extLst>
-                        <a:ext uri="{28A0092B-C50C-407E-A947-70E740481C1C}">
-                          <a14:useLocalDpi xmlns:a14="http://schemas.microsoft.com/office/drawing/2010/main" val="0"/>
-                        </a:ext>
-                      </a:extLst>
-                    </a:blip>
-                    <a:srcRect t="31016" b="29925"/>
-                    <a:stretch/>
-                  </pic:blipFill>
-                  <pic:spPr bwMode="auto">
-                    <a:xfrm>
-                      <a:off x="0" y="0"/>
-                      <a:ext cx="3923447" cy="766222"/>
-                    </a:xfrm>
-                    <a:prstGeom prst="rect">
-                      <a:avLst/>
-                    </a:prstGeom>
-                    <a:noFill/>
-                    <a:ln>
-                      <a:noFill/>
-                    </a:ln>
-                    <a:extLst>
-                      <a:ext uri="{53640926-AAD7-44D8-BBD7-CCE9431645EC}">
-                        <a14:shadowObscured xmlns:a14="http://schemas.microsoft.com/office/drawing/2010/main"/>
-                      </a:ext>
-                    </a:extLst>
-                  </pic:spPr>
-                </pic:pic>
-              </a:graphicData>
-            </a:graphic>
-          </wp:inline>
-        </w:drawing>
-      </w:r>
-    </w:p>
-    <w:p>
-      <w:pPr>
-        <w:pStyle w:val="Matn"/>
         <w:jc w:val="center"/>
         <w:rPr>
           <w:b/>
@@ -1692,17 +1499,6 @@
           <w:rtl/>
         </w:rPr>
       </w:pPr>
-      <w:r>
-        <w:rPr>
-          <w:rFonts w:hint="cs"/>
-          <w:b/>
-          <w:bCs/>
-          <w:sz w:val="22"/>
-          <w:szCs w:val="22"/>
-          <w:rtl/>
-        </w:rPr>
-        <w:t>هیچ‌کسی مثل ما نمی‌تونه نیازهای یک کسب و کار الکترونیکی رو برآورده کنه</w:t>
-      </w:r>
       <w:r>
         <w:rPr>
           <w:noProof/>
@@ -1994,7 +1790,7 @@
             <wp:cNvGraphicFramePr/>
             <a:graphic xmlns:a="http://schemas.openxmlformats.org/drawingml/2006/main">
               <a:graphicData uri="http://schemas.openxmlformats.org/drawingml/2006/diagram">
-                <dgm:relIds xmlns:dgm="http://schemas.openxmlformats.org/drawingml/2006/diagram" xmlns:r="http://schemas.openxmlformats.org/officeDocument/2006/relationships" r:dm="rId12" r:lo="rId13" r:qs="rId14" r:cs="rId15"/>
+                <dgm:relIds xmlns:dgm="http://schemas.openxmlformats.org/drawingml/2006/diagram" xmlns:r="http://schemas.openxmlformats.org/officeDocument/2006/relationships" r:dm="rId11" r:lo="rId12" r:qs="rId13" r:cs="rId14"/>
               </a:graphicData>
             </a:graphic>
           </wp:inline>
@@ -2615,7 +2411,7 @@
                     <pic:cNvPicPr/>
                   </pic:nvPicPr>
                   <pic:blipFill rotWithShape="1">
-                    <a:blip r:embed="rId17">
+                    <a:blip r:embed="rId16">
                       <a:extLst>
                         <a:ext uri="{28A0092B-C50C-407E-A947-70E740481C1C}">
                           <a14:useLocalDpi xmlns:a14="http://schemas.microsoft.com/office/drawing/2010/main" val="0"/>
@@ -2739,7 +2535,7 @@
                     </pic:cNvPicPr>
                   </pic:nvPicPr>
                   <pic:blipFill>
-                    <a:blip r:embed="rId18">
+                    <a:blip r:embed="rId17">
                       <a:extLst>
                         <a:ext uri="{28A0092B-C50C-407E-A947-70E740481C1C}">
                           <a14:useLocalDpi xmlns:a14="http://schemas.microsoft.com/office/drawing/2010/main" val="0"/>
@@ -3049,7 +2845,7 @@
                     </pic:cNvPicPr>
                   </pic:nvPicPr>
                   <pic:blipFill>
-                    <a:blip r:embed="rId19">
+                    <a:blip r:embed="rId18">
                       <a:extLst>
                         <a:ext uri="{28A0092B-C50C-407E-A947-70E740481C1C}">
                           <a14:useLocalDpi xmlns:a14="http://schemas.microsoft.com/office/drawing/2010/main" val="0"/>
@@ -3351,7 +3147,7 @@
                     </pic:cNvPicPr>
                   </pic:nvPicPr>
                   <pic:blipFill>
-                    <a:blip r:embed="rId20">
+                    <a:blip r:embed="rId19">
                       <a:extLst>
                         <a:ext uri="{28A0092B-C50C-407E-A947-70E740481C1C}">
                           <a14:useLocalDpi xmlns:a14="http://schemas.microsoft.com/office/drawing/2010/main" val="0"/>
@@ -3500,7 +3296,7 @@
                     </pic:cNvPicPr>
                   </pic:nvPicPr>
                   <pic:blipFill>
-                    <a:blip r:embed="rId21">
+                    <a:blip r:embed="rId20">
                       <a:extLst>
                         <a:ext uri="{28A0092B-C50C-407E-A947-70E740481C1C}">
                           <a14:useLocalDpi xmlns:a14="http://schemas.microsoft.com/office/drawing/2010/main" val="0"/>
@@ -3587,7 +3383,7 @@
                     <pic:cNvPicPr/>
                   </pic:nvPicPr>
                   <pic:blipFill rotWithShape="1">
-                    <a:blip r:embed="rId22">
+                    <a:blip r:embed="rId21">
                       <a:extLst>
                         <a:ext uri="{28A0092B-C50C-407E-A947-70E740481C1C}">
                           <a14:useLocalDpi xmlns:a14="http://schemas.microsoft.com/office/drawing/2010/main" val="0"/>
@@ -3673,7 +3469,7 @@
                     <pic:cNvPicPr/>
                   </pic:nvPicPr>
                   <pic:blipFill rotWithShape="1">
-                    <a:blip r:embed="rId22">
+                    <a:blip r:embed="rId21">
                       <a:extLst>
                         <a:ext uri="{28A0092B-C50C-407E-A947-70E740481C1C}">
                           <a14:useLocalDpi xmlns:a14="http://schemas.microsoft.com/office/drawing/2010/main" val="0"/>
@@ -3835,7 +3631,7 @@
                     </pic:cNvPicPr>
                   </pic:nvPicPr>
                   <pic:blipFill>
-                    <a:blip r:embed="rId23" cstate="print">
+                    <a:blip r:embed="rId22" cstate="print">
                       <a:extLst>
                         <a:ext uri="{28A0092B-C50C-407E-A947-70E740481C1C}">
                           <a14:useLocalDpi xmlns:a14="http://schemas.microsoft.com/office/drawing/2010/main" val="0"/>
@@ -4100,7 +3896,7 @@
                     </pic:cNvPicPr>
                   </pic:nvPicPr>
                   <pic:blipFill>
-                    <a:blip r:embed="rId24">
+                    <a:blip r:embed="rId23">
                       <a:extLst>
                         <a:ext uri="{28A0092B-C50C-407E-A947-70E740481C1C}">
                           <a14:useLocalDpi xmlns:a14="http://schemas.microsoft.com/office/drawing/2010/main" val="0"/>
@@ -4214,8 +4010,6 @@
         </w:rPr>
         <w:t>و</w:t>
       </w:r>
-      <w:bookmarkStart w:id="0" w:name="_GoBack"/>
-      <w:bookmarkEnd w:id="0"/>
       <w:r>
         <w:rPr>
           <w:rFonts w:hint="cs"/>
@@ -4279,7 +4073,7 @@
                     </pic:cNvPicPr>
                   </pic:nvPicPr>
                   <pic:blipFill rotWithShape="1">
-                    <a:blip r:embed="rId25">
+                    <a:blip r:embed="rId24">
                       <a:extLst>
                         <a:ext uri="{28A0092B-C50C-407E-A947-70E740481C1C}">
                           <a14:useLocalDpi xmlns:a14="http://schemas.microsoft.com/office/drawing/2010/main" val="0"/>
@@ -4374,72 +4168,29 @@
     </w:p>
     <w:p>
       <w:pPr>
-        <w:bidi w:val="0"/>
-        <w:spacing w:line="259" w:lineRule="auto"/>
-        <w:rPr>
-          <w:rtl/>
-        </w:rPr>
-      </w:pPr>
-      <w:r>
-        <w:rPr>
-          <w:rtl/>
-        </w:rPr>
-        <w:br w:type="page"/>
-      </w:r>
-    </w:p>
-    <w:p>
-      <w:pPr>
-        <w:pStyle w:val="Heading2"/>
-        <w:rPr>
-          <w:rtl/>
-        </w:rPr>
-      </w:pPr>
-      <w:r>
-        <w:rPr>
-          <w:rFonts w:hint="cs"/>
-          <w:rtl/>
-        </w:rPr>
-        <w:t>هزینه‌های شفاف و ساده</w:t>
-      </w:r>
-    </w:p>
-    <w:p>
-      <w:pPr>
-        <w:rPr>
-          <w:rtl/>
-        </w:rPr>
-      </w:pPr>
-      <w:r>
-        <w:rPr>
-          <w:rFonts w:hint="cs"/>
-          <w:rtl/>
-        </w:rPr>
-        <w:t>مبلغ پرداختی شما به ازای خدمات ارائه شده در جیبرس، در پلن‌هایی ساده و شفاف توضیح داده شده است و هیچ هزینه‌ی پنهانی وجود ندارد و شما تنها مبلغ مشخص شده پلن را پرداخت خواهید کرد.</w:t>
-      </w:r>
-    </w:p>
-    <w:p>
-      <w:pPr>
-        <w:rPr>
-          <w:rtl/>
-        </w:rPr>
-      </w:pPr>
-      <w:r>
-        <w:rPr>
+        <w:rPr>
+          <w:rtl/>
+        </w:rPr>
+      </w:pPr>
+      <w:r>
+        <w:rPr>
+          <w:rFonts w:hint="cs"/>
           <w:noProof/>
           <w:lang w:bidi="ar-SA"/>
         </w:rPr>
         <w:drawing>
-          <wp:anchor distT="0" distB="0" distL="114300" distR="114300" simplePos="0" relativeHeight="251666432" behindDoc="1" locked="0" layoutInCell="1" allowOverlap="1" wp14:anchorId="54228048" wp14:editId="4AA03335">
+          <wp:anchor distT="0" distB="0" distL="114300" distR="114300" simplePos="0" relativeHeight="251668480" behindDoc="1" locked="0" layoutInCell="1" allowOverlap="1" wp14:anchorId="4CD88CC0" wp14:editId="2A9C7812">
             <wp:simplePos x="0" y="0"/>
             <wp:positionH relativeFrom="column">
-              <wp:posOffset>-748665</wp:posOffset>
+              <wp:posOffset>-726914</wp:posOffset>
             </wp:positionH>
             <wp:positionV relativeFrom="paragraph">
-              <wp:posOffset>226695</wp:posOffset>
+              <wp:posOffset>389985</wp:posOffset>
             </wp:positionV>
-            <wp:extent cx="7220639" cy="2971800"/>
+            <wp:extent cx="7246730" cy="5261259"/>
             <wp:effectExtent l="0" t="0" r="0" b="0"/>
             <wp:wrapNone/>
-            <wp:docPr id="34" name="Picture 34" descr="C:\Users\Javad\Pictures\Festival\value-pricing-1.jpg"/>
+            <wp:docPr id="5" name="Picture 5" descr="C:\Users\Javad\Pictures\Festival\36401810-free-14-day-trial-label-in-retro-style.jpg"/>
             <wp:cNvGraphicFramePr>
               <a:graphicFrameLocks xmlns:a="http://schemas.openxmlformats.org/drawingml/2006/main" noChangeAspect="1"/>
             </wp:cNvGraphicFramePr>
@@ -4447,7 +4198,196 @@
               <a:graphicData uri="http://schemas.openxmlformats.org/drawingml/2006/picture">
                 <pic:pic xmlns:pic="http://schemas.openxmlformats.org/drawingml/2006/picture">
                   <pic:nvPicPr>
-                    <pic:cNvPr id="0" name="Picture 56" descr="C:\Users\Javad\Pictures\Festival\value-pricing-1.jpg"/>
+                    <pic:cNvPr id="0" name="Picture 2" descr="C:\Users\Javad\Pictures\Festival\36401810-free-14-day-trial-label-in-retro-style.jpg"/>
+                    <pic:cNvPicPr>
+                      <a:picLocks noChangeAspect="1" noChangeArrowheads="1"/>
+                    </pic:cNvPicPr>
+                  </pic:nvPicPr>
+                  <pic:blipFill>
+                    <a:blip r:embed="rId25">
+                      <a:extLst>
+                        <a:ext uri="{28A0092B-C50C-407E-A947-70E740481C1C}">
+                          <a14:useLocalDpi xmlns:a14="http://schemas.microsoft.com/office/drawing/2010/main" val="0"/>
+                        </a:ext>
+                      </a:extLst>
+                    </a:blip>
+                    <a:srcRect/>
+                    <a:stretch>
+                      <a:fillRect/>
+                    </a:stretch>
+                  </pic:blipFill>
+                  <pic:spPr bwMode="auto">
+                    <a:xfrm>
+                      <a:off x="0" y="0"/>
+                      <a:ext cx="7247512" cy="5261827"/>
+                    </a:xfrm>
+                    <a:prstGeom prst="rect">
+                      <a:avLst/>
+                    </a:prstGeom>
+                    <a:noFill/>
+                    <a:ln>
+                      <a:noFill/>
+                    </a:ln>
+                  </pic:spPr>
+                </pic:pic>
+              </a:graphicData>
+            </a:graphic>
+            <wp14:sizeRelH relativeFrom="page">
+              <wp14:pctWidth>0</wp14:pctWidth>
+            </wp14:sizeRelH>
+            <wp14:sizeRelV relativeFrom="page">
+              <wp14:pctHeight>0</wp14:pctHeight>
+            </wp14:sizeRelV>
+          </wp:anchor>
+        </w:drawing>
+      </w:r>
+    </w:p>
+    <w:p>
+      <w:pPr>
+        <w:bidi w:val="0"/>
+        <w:spacing w:line="259" w:lineRule="auto"/>
+        <w:rPr>
+          <w:rtl/>
+        </w:rPr>
+      </w:pPr>
+      <w:r>
+        <w:rPr>
+          <w:rtl/>
+        </w:rPr>
+        <w:br w:type="page"/>
+      </w:r>
+    </w:p>
+    <w:p>
+      <w:pPr>
+        <w:pStyle w:val="Heading2"/>
+        <w:rPr>
+          <w:rtl/>
+        </w:rPr>
+      </w:pPr>
+      <w:r>
+        <w:rPr>
+          <w:rFonts w:hint="cs"/>
+          <w:rtl/>
+        </w:rPr>
+        <w:t>هزینه‌های شفاف و ساده</w:t>
+      </w:r>
+    </w:p>
+    <w:p>
+      <w:pPr>
+        <w:rPr>
+          <w:rtl/>
+        </w:rPr>
+      </w:pPr>
+      <w:r>
+        <w:rPr>
+          <w:rFonts w:hint="cs"/>
+          <w:rtl/>
+        </w:rPr>
+        <w:t>مبلغ پرداختی شما به ازای خدمات ارائه شده در جیبرس، در پلن‌هایی ساده و شفاف توضیح داده شده است و هیچ هزینه‌ی پنهانی وجود ندارد و شما تنها مبلغ مشخص شده پلن را پرداخت خواهید کرد.</w:t>
+      </w:r>
+    </w:p>
+    <w:p>
+      <w:pPr>
+        <w:rPr>
+          <w:rtl/>
+        </w:rPr>
+      </w:pPr>
+    </w:p>
+    <w:p>
+      <w:pPr>
+        <w:rPr>
+          <w:rtl/>
+        </w:rPr>
+      </w:pPr>
+    </w:p>
+    <w:p>
+      <w:pPr>
+        <w:rPr>
+          <w:rtl/>
+        </w:rPr>
+      </w:pPr>
+    </w:p>
+    <w:p>
+      <w:pPr>
+        <w:rPr>
+          <w:rtl/>
+        </w:rPr>
+      </w:pPr>
+    </w:p>
+    <w:p>
+      <w:pPr>
+        <w:rPr>
+          <w:rtl/>
+        </w:rPr>
+      </w:pPr>
+    </w:p>
+    <w:p>
+      <w:pPr>
+        <w:rPr>
+          <w:rtl/>
+        </w:rPr>
+      </w:pPr>
+    </w:p>
+    <w:p>
+      <w:pPr>
+        <w:rPr>
+          <w:rtl/>
+        </w:rPr>
+      </w:pPr>
+    </w:p>
+    <w:p>
+      <w:pPr>
+        <w:rPr>
+          <w:rtl/>
+        </w:rPr>
+      </w:pPr>
+    </w:p>
+    <w:p>
+      <w:pPr>
+        <w:rPr>
+          <w:rtl/>
+        </w:rPr>
+      </w:pPr>
+    </w:p>
+    <w:p>
+      <w:pPr>
+        <w:rPr>
+          <w:rtl/>
+        </w:rPr>
+      </w:pPr>
+    </w:p>
+    <w:p>
+      <w:pPr>
+        <w:rPr>
+          <w:rtl/>
+        </w:rPr>
+      </w:pPr>
+      <w:r>
+        <w:rPr>
+          <w:noProof/>
+          <w:lang w:bidi="ar-SA"/>
+        </w:rPr>
+        <w:drawing>
+          <wp:anchor distT="0" distB="0" distL="114300" distR="114300" simplePos="0" relativeHeight="251669504" behindDoc="1" locked="0" layoutInCell="1" allowOverlap="1" wp14:anchorId="1A811E04" wp14:editId="666949B4">
+            <wp:simplePos x="0" y="0"/>
+            <wp:positionH relativeFrom="column">
+              <wp:posOffset>-699312</wp:posOffset>
+            </wp:positionH>
+            <wp:positionV relativeFrom="paragraph">
+              <wp:posOffset>398307</wp:posOffset>
+            </wp:positionV>
+            <wp:extent cx="2392045" cy="1913890"/>
+            <wp:effectExtent l="0" t="0" r="8255" b="0"/>
+            <wp:wrapNone/>
+            <wp:docPr id="6" name="Picture 6" descr="C:\Users\Javad\Pictures\Festival\images.jpg"/>
+            <wp:cNvGraphicFramePr>
+              <a:graphicFrameLocks xmlns:a="http://schemas.openxmlformats.org/drawingml/2006/main" noChangeAspect="1"/>
+            </wp:cNvGraphicFramePr>
+            <a:graphic xmlns:a="http://schemas.openxmlformats.org/drawingml/2006/main">
+              <a:graphicData uri="http://schemas.openxmlformats.org/drawingml/2006/picture">
+                <pic:pic xmlns:pic="http://schemas.openxmlformats.org/drawingml/2006/picture">
+                  <pic:nvPicPr>
+                    <pic:cNvPr id="0" name="Picture 3" descr="C:\Users\Javad\Pictures\Festival\images.jpg"/>
                     <pic:cNvPicPr>
                       <a:picLocks noChangeAspect="1" noChangeArrowheads="1"/>
                     </pic:cNvPicPr>
@@ -4468,7 +4408,7 @@
                   <pic:spPr bwMode="auto">
                     <a:xfrm>
                       <a:off x="0" y="0"/>
-                      <a:ext cx="7220639" cy="2971800"/>
+                      <a:ext cx="2392045" cy="1913890"/>
                     </a:xfrm>
                     <a:prstGeom prst="rect">
                       <a:avLst/>
@@ -4490,72 +4430,46 @@
           </wp:anchor>
         </w:drawing>
       </w:r>
-    </w:p>
-    <w:p>
-      <w:pPr>
-        <w:rPr>
-          <w:rtl/>
-        </w:rPr>
-      </w:pPr>
-    </w:p>
-    <w:p>
-      <w:pPr>
-        <w:rPr>
-          <w:rtl/>
-        </w:rPr>
-      </w:pPr>
-    </w:p>
-    <w:p>
-      <w:pPr>
-        <w:rPr>
-          <w:rtl/>
-        </w:rPr>
-      </w:pPr>
-    </w:p>
-    <w:p>
-      <w:pPr>
-        <w:rPr>
-          <w:rtl/>
-        </w:rPr>
-      </w:pPr>
-    </w:p>
-    <w:p>
-      <w:pPr>
-        <w:rPr>
-          <w:rtl/>
-        </w:rPr>
-      </w:pPr>
-    </w:p>
-    <w:p>
-      <w:pPr>
-        <w:rPr>
-          <w:rtl/>
-        </w:rPr>
-      </w:pPr>
-    </w:p>
-    <w:p>
-      <w:pPr>
-        <w:rPr>
-          <w:rtl/>
-        </w:rPr>
-      </w:pPr>
-    </w:p>
-    <w:p>
-      <w:pPr>
-        <w:rPr>
-          <w:rtl/>
-        </w:rPr>
-      </w:pPr>
-    </w:p>
-    <w:p>
-      <w:pPr>
-        <w:rPr>
-          <w:rtl/>
-        </w:rPr>
-      </w:pPr>
-    </w:p>
-    <w:p>
-      <w:pPr>
+      <w:r>
+        <w:rPr>
+          <w:rFonts w:hint="cs"/>
+          <w:rtl/>
+        </w:rPr>
+        <w:t xml:space="preserve">۳۰ درصد </w:t>
+      </w:r>
+      <w:r>
+        <w:rPr>
+          <w:rFonts w:hint="cs"/>
+          <w:rtl/>
+        </w:rPr>
+        <w:t>تخفیف</w:t>
+      </w:r>
+      <w:r>
+        <w:rPr>
+          <w:rFonts w:hint="cs"/>
+          <w:rtl/>
+        </w:rPr>
+        <w:t xml:space="preserve"> انتقال از سایر نرم‌افزارها</w:t>
+      </w:r>
+    </w:p>
+    <w:p>
+      <w:pPr>
+        <w:pStyle w:val="Matn"/>
+        <w:rPr>
+          <w:rtl/>
+        </w:rPr>
+      </w:pPr>
+      <w:r>
+        <w:rPr>
+          <w:rFonts w:hint="cs"/>
+          <w:rtl/>
+        </w:rPr>
+        <w:t>آیا از نرم‌افزار حسابداری سنتی خود ناراضی هستید و قصد انتقال به جیبرس را دارید. ما برای رضایت خاطر شما، ۳۰٪ تخفیف درنظر گرفته‌ایم. کافی است با ما تماس بگیرید.</w:t>
+      </w:r>
+    </w:p>
+    <w:p>
+      <w:pPr>
+        <w:spacing w:line="259" w:lineRule="auto"/>
         <w:rPr>
           <w:rtl/>
         </w:rPr>
@@ -4573,21 +4487,7 @@
           <w:rFonts w:hint="cs"/>
           <w:rtl/>
         </w:rPr>
-        <w:t xml:space="preserve">۳۰ درصد </w:t>
-      </w:r>
-      <w:r>
-        <w:rPr>
-          <w:rFonts w:hint="cs"/>
-          <w:rtl/>
-        </w:rPr>
-        <w:t>تخفیف</w:t>
-      </w:r>
-      <w:r>
-        <w:rPr>
-          <w:rFonts w:hint="cs"/>
-          <w:rtl/>
-        </w:rPr>
-        <w:t xml:space="preserve"> انتقال از سایر نرم‌افزارها</w:t>
+        <w:t>زیرساخت ابری</w:t>
       </w:r>
     </w:p>
     <w:p>
@@ -4602,16 +4502,57 @@
           <w:rFonts w:hint="cs"/>
           <w:rtl/>
         </w:rPr>
-        <w:t>آیا از نرم‌افزار حسابداری سنتی خود ناراضی هستید و قصد انتقال به جیبرس را دارید. ما برای رضایت خاطر شما، ۳۰٪ تخفیف درنظر گرفته‌ایم. کافی است با ما تماس بگیرید.</w:t>
-      </w:r>
-    </w:p>
-    <w:p>
-      <w:pPr>
-        <w:spacing w:line="259" w:lineRule="auto"/>
-        <w:rPr>
-          <w:rtl/>
-        </w:rPr>
-      </w:pPr>
+        <w:t xml:space="preserve">جیبرس علاوه بر </w:t>
+      </w:r>
+      <w:r>
+        <w:rPr>
+          <w:rFonts w:hint="cs"/>
+          <w:rtl/>
+        </w:rPr>
+        <w:t xml:space="preserve">استفاده از </w:t>
+      </w:r>
+      <w:r>
+        <w:rPr>
+          <w:rFonts w:hint="cs"/>
+          <w:rtl/>
+        </w:rPr>
+        <w:t>بالاترین سطح تکنولوژی نرم‌افزاری دنیا، در بخش سخت‌افزار هم برای امنیت اطلاعات شما ساختا</w:t>
+      </w:r>
+      <w:r>
+        <w:rPr>
+          <w:rFonts w:hint="cs"/>
+          <w:rtl/>
+        </w:rPr>
+        <w:t>ری مستحکم را</w:t>
+      </w:r>
+      <w:r>
+        <w:rPr>
+          <w:rFonts w:hint="cs"/>
+          <w:rtl/>
+        </w:rPr>
+        <w:t xml:space="preserve"> با استفاده از شبکه توزیع محتوا و امنیت ابری پدید آورده و سرورهای ابری جیبرس تمام وقت و بدون هزینه مازاد </w:t>
+      </w:r>
+      <w:r>
+        <w:rPr>
+          <w:rFonts w:hint="cs"/>
+          <w:rtl/>
+        </w:rPr>
+        <w:t>برای</w:t>
+      </w:r>
+      <w:r>
+        <w:rPr>
+          <w:rFonts w:hint="cs"/>
+          <w:rtl/>
+        </w:rPr>
+        <w:t xml:space="preserve"> خدمت‌گزاری به شما </w:t>
+      </w:r>
+      <w:r>
+        <w:rPr>
+          <w:rFonts w:hint="cs"/>
+          <w:rtl/>
+        </w:rPr>
+        <w:t>آماده هستند.</w:t>
+      </w:r>
     </w:p>
     <w:p>
       <w:pPr>
@@ -4625,7 +4566,7 @@
           <w:rFonts w:hint="cs"/>
           <w:rtl/>
         </w:rPr>
-        <w:t>زیرساخت ابری</w:t>
+        <w:t>پشتیبان‌گیری خودکار</w:t>
       </w:r>
     </w:p>
     <w:p>
@@ -4640,56 +4581,21 @@
           <w:rFonts w:hint="cs"/>
           <w:rtl/>
         </w:rPr>
-        <w:t xml:space="preserve">جیبرس علاوه بر </w:t>
-      </w:r>
-      <w:r>
-        <w:rPr>
-          <w:rFonts w:hint="cs"/>
-          <w:rtl/>
-        </w:rPr>
-        <w:t xml:space="preserve">استفاده از </w:t>
-      </w:r>
-      <w:r>
-        <w:rPr>
-          <w:rFonts w:hint="cs"/>
-          <w:rtl/>
-        </w:rPr>
-        <w:t>بالاترین سطح تکنولوژی نرم‌افزاری دنیا، در بخش سخت‌افزار هم برای امنیت اطلاعات شما ساختا</w:t>
-      </w:r>
-      <w:r>
-        <w:rPr>
-          <w:rFonts w:hint="cs"/>
-          <w:rtl/>
-        </w:rPr>
-        <w:t>ری مستحکم را</w:t>
-      </w:r>
-      <w:r>
-        <w:rPr>
-          <w:rFonts w:hint="cs"/>
-          <w:rtl/>
-        </w:rPr>
-        <w:t xml:space="preserve"> با استفاده از شبکه توزیع محتوا و امنیت ابری پدید آورده و سرورهای ابری جیبرس تمام وقت و بدون هزینه مازاد </w:t>
-      </w:r>
-      <w:r>
-        <w:rPr>
-          <w:rFonts w:hint="cs"/>
-          <w:rtl/>
-        </w:rPr>
-        <w:t>برای</w:t>
-      </w:r>
-      <w:r>
-        <w:rPr>
-          <w:rFonts w:hint="cs"/>
-          <w:rtl/>
-        </w:rPr>
-        <w:t xml:space="preserve"> خدمت‌گزاری به شما </w:t>
-      </w:r>
-      <w:r>
-        <w:rPr>
-          <w:rFonts w:hint="cs"/>
-          <w:rtl/>
-        </w:rPr>
-        <w:t>آماده هستند.</w:t>
+        <w:t>اطلاعات شما در جیبرس به‌طور دائم در حال پشتیبان‌گیری خودکار هستند. افزون بر این هر زمان که مایل بودید می‌توانید از تمام اطلاعات خود در جیبرس</w:t>
+      </w:r>
+      <w:r>
+        <w:rPr>
+          <w:rFonts w:hint="cs"/>
+          <w:rtl/>
+        </w:rPr>
+        <w:t xml:space="preserve"> خروجی </w:t>
+      </w:r>
+      <w:r>
+        <w:rPr>
+          <w:rFonts w:hint="cs"/>
+          <w:rtl/>
+        </w:rPr>
+        <w:t>داشته باشید.</w:t>
       </w:r>
     </w:p>
     <w:p>
@@ -4704,7 +4610,7 @@
           <w:rFonts w:hint="cs"/>
           <w:rtl/>
         </w:rPr>
-        <w:t>پشتیبان‌گیری خودکار</w:t>
+        <w:t>قابل استفاده بر روی تمام پلتفرم‌ها</w:t>
       </w:r>
     </w:p>
     <w:p>
@@ -4719,21 +4625,17 @@
           <w:rFonts w:hint="cs"/>
           <w:rtl/>
         </w:rPr>
-        <w:t>اطلاعات شما در جیبرس به‌طور دائم در حال پشتیبان‌گیری خودکار هستند. افزون بر این هر زمان که مایل بودید می‌توانید از تمام اطلاعات خود در جیبرس</w:t>
-      </w:r>
-      <w:r>
-        <w:rPr>
-          <w:rFonts w:hint="cs"/>
-          <w:rtl/>
-        </w:rPr>
-        <w:t xml:space="preserve"> خروجی </w:t>
-      </w:r>
-      <w:r>
-        <w:rPr>
-          <w:rFonts w:hint="cs"/>
-          <w:rtl/>
-        </w:rPr>
-        <w:t>داشته باشید.</w:t>
+        <w:t xml:space="preserve">وب‌سایت کاملا واکنش‌گرا برای موبایل و کامپیوتر و تلویزیون شما + اپلیکیشن اندروید و </w:t>
+      </w:r>
+      <w:r>
+        <w:t>iOS</w:t>
+      </w:r>
+      <w:r>
+        <w:rPr>
+          <w:rFonts w:hint="cs"/>
+          <w:rtl/>
+        </w:rPr>
+        <w:t xml:space="preserve"> + ربات در پیام‌رسان‌ها</w:t>
       </w:r>
     </w:p>
     <w:p>
@@ -4748,7 +4650,7 @@
           <w:rFonts w:hint="cs"/>
           <w:rtl/>
         </w:rPr>
-        <w:t>قابل استفاده بر روی تمام پلتفرم‌ها</w:t>
+        <w:t>راه‌اندازی سریع</w:t>
       </w:r>
     </w:p>
     <w:p>
@@ -4761,720 +4663,22 @@
       <w:r>
         <w:rPr>
           <w:rFonts w:hint="cs"/>
-          <w:rtl/>
-        </w:rPr>
-        <w:t xml:space="preserve">وب‌سایت کاملا واکنش‌گرا برای موبایل و کامپیوتر و تلویزیون شما + اپلیکیشن اندروید و </w:t>
-      </w:r>
-      <w:r>
-        <w:t>iOS</w:t>
-      </w:r>
-      <w:r>
-        <w:rPr>
-          <w:rFonts w:hint="cs"/>
-          <w:rtl/>
-        </w:rPr>
-        <w:t xml:space="preserve"> + ربات در پیام‌رسان‌ها</w:t>
-      </w:r>
-    </w:p>
-    <w:p>
-      <w:pPr>
-        <w:pStyle w:val="Heading2"/>
-        <w:rPr>
-          <w:rtl/>
-        </w:rPr>
-      </w:pPr>
-      <w:r>
-        <w:rPr>
-          <w:rFonts w:hint="cs"/>
-          <w:rtl/>
-        </w:rPr>
-        <w:t>راه‌اندازی سریع</w:t>
-      </w:r>
-    </w:p>
-    <w:p>
-      <w:pPr>
-        <w:pStyle w:val="Matn"/>
-        <w:rPr>
-          <w:rtl/>
-        </w:rPr>
-      </w:pPr>
-      <w:r>
-        <w:rPr>
-          <w:rFonts w:hint="cs"/>
-          <w:rtl/>
-        </w:rPr>
-        <w:t>ساخت حساب‌کاربری و راه‌اندازی فروشگاه در کسری از ثانیه و بدون نیاز به آموزش خاص و دانش فنی قابل انجام است. تمام فرآیندها و امکانات بر بستر وب بوده و آموزش استفاده از آن نیز در مرکز راهنمایی موجود است و نیاز به آموزش حضوری نیست.</w:t>
-      </w:r>
-    </w:p>
-    <w:p>
-      <w:pPr>
-        <w:pStyle w:val="Matn"/>
-        <w:rPr>
-          <w:rtl/>
-        </w:rPr>
-      </w:pPr>
-    </w:p>
-    <w:p>
-      <w:pPr>
-        <w:pStyle w:val="Matn"/>
-        <w:rPr>
-          <w:rtl/>
-        </w:rPr>
-      </w:pPr>
-    </w:p>
-    <w:p>
-      <w:pPr>
-        <w:spacing w:line="259" w:lineRule="auto"/>
-        <w:rPr>
-          <w:rtl/>
-        </w:rPr>
-      </w:pPr>
-      <w:r>
-        <w:rPr>
-          <w:rtl/>
-        </w:rPr>
-        <w:br w:type="page"/>
-      </w:r>
-    </w:p>
-    <w:p>
-      <w:pPr>
-        <w:pStyle w:val="Heading2"/>
-        <w:rPr>
-          <w:rtl/>
-        </w:rPr>
-      </w:pPr>
-      <w:r>
-        <w:rPr>
-          <w:rFonts w:hint="cs"/>
-          <w:rtl/>
-        </w:rPr>
-        <w:t>پشتیبانی همیشگی</w:t>
-      </w:r>
-    </w:p>
-    <w:p>
-      <w:pPr>
-        <w:rPr>
-          <w:rtl/>
-        </w:rPr>
-      </w:pPr>
-      <w:r>
-        <w:rPr>
-          <w:rFonts w:hint="cs"/>
-          <w:rtl/>
-        </w:rPr>
-        <w:t>هیچوقت تنها نیستید. ما برای کمک به شما همواره آماده‌ایم. با تلفن و چت و تیکت..</w:t>
-      </w:r>
-    </w:p>
-    <w:p>
-      <w:pPr>
-        <w:bidi w:val="0"/>
-        <w:spacing w:line="259" w:lineRule="auto"/>
-        <w:rPr>
-          <w:rtl/>
-        </w:rPr>
-      </w:pPr>
-    </w:p>
-    <w:p>
-      <w:pPr>
-        <w:pStyle w:val="Heading2"/>
-        <w:rPr>
-          <w:rtl/>
-        </w:rPr>
-      </w:pPr>
-      <w:r>
-        <w:rPr>
-          <w:rFonts w:hint="cs"/>
-          <w:rtl/>
-        </w:rPr>
-        <w:t>(اطلاعات تماس)</w:t>
-      </w:r>
-    </w:p>
-    <w:p>
-      <w:pPr>
-        <w:rPr>
-          <w:color w:val="2E74B5" w:themeColor="accent1" w:themeShade="BF"/>
-          <w:sz w:val="32"/>
-          <w:szCs w:val="32"/>
-          <w:rtl/>
-        </w:rPr>
-      </w:pPr>
-    </w:p>
-    <w:p>
-      <w:pPr>
-        <w:rPr>
-          <w:rtl/>
-        </w:rPr>
-      </w:pPr>
-      <w:r>
-        <w:rPr>
-          <w:rtl/>
-        </w:rPr>
-        <w:br w:type="page"/>
-      </w:r>
-    </w:p>
-    <w:p>
-      <w:pPr>
-        <w:rPr>
-          <w:rtl/>
-        </w:rPr>
-      </w:pPr>
-    </w:p>
-    <w:p>
-      <w:pPr>
-        <w:rPr>
-          <w:rtl/>
-        </w:rPr>
-      </w:pPr>
-    </w:p>
-    <w:p>
-      <w:r>
-        <w:rPr>
-          <w:rtl/>
-        </w:rPr>
-        <w:t>ارمایل نام</w:t>
-      </w:r>
-      <w:r>
-        <w:rPr>
-          <w:rFonts w:hint="cs"/>
-          <w:rtl/>
-        </w:rPr>
-        <w:t xml:space="preserve"> </w:t>
-      </w:r>
-      <w:r>
-        <w:rPr>
-          <w:rtl/>
-        </w:rPr>
-        <w:t>تجاری ماست. تمرکز ما در ارمایل ارائه</w:t>
-      </w:r>
-      <w:r>
-        <w:rPr>
-          <w:rFonts w:hint="cs"/>
-          <w:rtl/>
-        </w:rPr>
-        <w:t>‌</w:t>
-      </w:r>
-      <w:r>
-        <w:rPr>
-          <w:rtl/>
-        </w:rPr>
-        <w:t>ی سرویس</w:t>
-      </w:r>
-      <w:r>
-        <w:rPr>
-          <w:rFonts w:hint="cs"/>
-          <w:rtl/>
-        </w:rPr>
-        <w:t>‌</w:t>
-      </w:r>
-      <w:r>
-        <w:rPr>
-          <w:rtl/>
-        </w:rPr>
-        <w:t>هایی بزرگ مقیاس با به خدمت گرفتن نهایت تکنولوژی</w:t>
-      </w:r>
-      <w:r>
-        <w:rPr>
-          <w:rFonts w:hint="cs"/>
-          <w:rtl/>
-        </w:rPr>
-        <w:t>‌</w:t>
-      </w:r>
-      <w:r>
-        <w:rPr>
-          <w:rtl/>
-        </w:rPr>
-        <w:t>های روز و در گستره</w:t>
-      </w:r>
-      <w:r>
-        <w:rPr>
-          <w:rFonts w:hint="cs"/>
-          <w:rtl/>
-        </w:rPr>
-        <w:t>‌</w:t>
-      </w:r>
-      <w:r>
-        <w:rPr>
-          <w:rtl/>
-        </w:rPr>
-        <w:t>ی بین</w:t>
-      </w:r>
-      <w:r>
-        <w:rPr>
-          <w:rFonts w:hint="cs"/>
-          <w:rtl/>
-        </w:rPr>
-        <w:t>‌</w:t>
-      </w:r>
-      <w:r>
-        <w:rPr>
-          <w:rtl/>
-        </w:rPr>
-        <w:t>المللی</w:t>
-      </w:r>
-      <w:r>
-        <w:rPr>
-          <w:rFonts w:hint="cs"/>
-          <w:rtl/>
-        </w:rPr>
-        <w:t>،</w:t>
-      </w:r>
-      <w:r>
-        <w:rPr>
-          <w:rtl/>
-        </w:rPr>
-        <w:t xml:space="preserve"> با هدف نمایش توان ایرانی است</w:t>
-      </w:r>
-      <w:r>
-        <w:rPr>
-          <w:rFonts w:hint="cs"/>
-          <w:rtl/>
-        </w:rPr>
-        <w:t xml:space="preserve">. </w:t>
-      </w:r>
-      <w:r>
-        <w:rPr>
-          <w:rtl/>
-        </w:rPr>
-        <w:t>به</w:t>
-      </w:r>
-      <w:r>
-        <w:rPr>
-          <w:rFonts w:hint="cs"/>
-          <w:rtl/>
-        </w:rPr>
-        <w:t>‌</w:t>
-      </w:r>
-      <w:r>
-        <w:rPr>
-          <w:rtl/>
-        </w:rPr>
-        <w:t>جای فرار، با توکل به خدا و با ایستادن روی قله</w:t>
-      </w:r>
-      <w:r>
-        <w:rPr>
-          <w:rFonts w:hint="cs"/>
-          <w:rtl/>
-        </w:rPr>
-        <w:t>‌</w:t>
-      </w:r>
-      <w:r>
-        <w:rPr>
-          <w:rtl/>
-        </w:rPr>
-        <w:t>های تجربیات گذشته، راه خود را آغاز کردیم؛ در این مسیر مشکلات فراوانی را گذرانده</w:t>
-      </w:r>
-      <w:r>
-        <w:rPr>
-          <w:rFonts w:hint="cs"/>
-          <w:rtl/>
-        </w:rPr>
-        <w:t>‌</w:t>
-      </w:r>
-      <w:r>
-        <w:rPr>
-          <w:rtl/>
-        </w:rPr>
-        <w:t>ایم و صد</w:t>
-      </w:r>
-      <w:r>
-        <w:rPr>
-          <w:rFonts w:hint="cs"/>
-          <w:rtl/>
-        </w:rPr>
-        <w:t xml:space="preserve"> </w:t>
-      </w:r>
-      <w:r>
-        <w:rPr>
-          <w:rtl/>
-        </w:rPr>
-        <w:t>البته چالش</w:t>
-      </w:r>
-      <w:r>
-        <w:rPr>
-          <w:rFonts w:hint="cs"/>
-          <w:rtl/>
-        </w:rPr>
-        <w:t>‌</w:t>
-      </w:r>
-      <w:r>
-        <w:rPr>
-          <w:rtl/>
-        </w:rPr>
-        <w:t>های بسیاری را هم در پی</w:t>
-      </w:r>
-      <w:r>
-        <w:rPr>
-          <w:rFonts w:hint="cs"/>
-          <w:rtl/>
-        </w:rPr>
-        <w:t xml:space="preserve">ش </w:t>
-      </w:r>
-      <w:r>
-        <w:rPr>
-          <w:rtl/>
-        </w:rPr>
-        <w:t>رو داریم</w:t>
-      </w:r>
-      <w:r>
-        <w:rPr>
-          <w:rFonts w:hint="cs"/>
-          <w:rtl/>
-        </w:rPr>
-        <w:t>.</w:t>
-      </w:r>
-    </w:p>
-    <w:p>
-      <w:pPr>
-        <w:rPr>
-          <w:rtl/>
-        </w:rPr>
-      </w:pPr>
-    </w:p>
-    <w:p>
-      <w:pPr>
-        <w:rPr>
-          <w:rtl/>
-        </w:rPr>
-      </w:pPr>
-    </w:p>
-    <w:p>
-      <w:pPr>
-        <w:tabs>
-          <w:tab w:val="left" w:pos="1417"/>
-          <w:tab w:val="right" w:pos="6662"/>
-        </w:tabs>
-        <w:rPr>
-          <w:rtl/>
-        </w:rPr>
-      </w:pPr>
-      <w:r>
-        <w:rPr>
-          <w:rtl/>
-        </w:rPr>
-        <w:tab/>
-      </w:r>
-      <w:r>
-        <w:rPr>
-          <w:rtl/>
-        </w:rPr>
-        <w:t>دو پاک</w:t>
-      </w:r>
-      <w:r>
-        <w:rPr>
-          <w:rFonts w:hint="cs"/>
-          <w:rtl/>
-        </w:rPr>
-        <w:t>ی</w:t>
-      </w:r>
-      <w:r>
-        <w:rPr>
-          <w:rFonts w:hint="eastAsia"/>
-          <w:rtl/>
-        </w:rPr>
-        <w:t>زه</w:t>
-      </w:r>
-      <w:r>
-        <w:rPr>
-          <w:rtl/>
-        </w:rPr>
-        <w:t xml:space="preserve"> از گوهر پادشاه</w:t>
-      </w:r>
-      <w:r>
-        <w:rPr>
-          <w:rtl/>
-        </w:rPr>
-        <w:tab/>
-      </w:r>
-      <w:r>
-        <w:rPr>
-          <w:rtl/>
-        </w:rPr>
-        <w:t>دو مرد گرانما</w:t>
-      </w:r>
-      <w:r>
-        <w:rPr>
-          <w:rFonts w:hint="cs"/>
-          <w:rtl/>
-        </w:rPr>
-        <w:t>ی</w:t>
-      </w:r>
-      <w:r>
-        <w:rPr>
-          <w:rFonts w:hint="eastAsia"/>
-          <w:rtl/>
-        </w:rPr>
-        <w:t>ه</w:t>
-      </w:r>
-      <w:r>
-        <w:rPr>
-          <w:rtl/>
-        </w:rPr>
-        <w:t xml:space="preserve"> و پارسا</w:t>
-      </w:r>
-    </w:p>
-    <w:p>
-      <w:pPr>
-        <w:tabs>
-          <w:tab w:val="left" w:pos="1417"/>
-          <w:tab w:val="right" w:pos="6662"/>
-        </w:tabs>
-        <w:rPr>
-          <w:rtl/>
-        </w:rPr>
-      </w:pPr>
-      <w:r>
-        <w:rPr>
-          <w:rtl/>
-        </w:rPr>
-        <w:tab/>
-      </w:r>
-      <w:r>
-        <w:rPr>
-          <w:rFonts w:hint="cs"/>
-          <w:rtl/>
-        </w:rPr>
-        <w:t>ی</w:t>
-      </w:r>
-      <w:r>
-        <w:rPr>
-          <w:rFonts w:hint="eastAsia"/>
-          <w:rtl/>
-        </w:rPr>
-        <w:t>ک</w:t>
-      </w:r>
-      <w:r>
-        <w:rPr>
-          <w:rFonts w:hint="cs"/>
-          <w:rtl/>
-        </w:rPr>
-        <w:t>ی</w:t>
-      </w:r>
-      <w:r>
-        <w:rPr>
-          <w:rtl/>
-        </w:rPr>
-        <w:t xml:space="preserve"> نام ارما</w:t>
-      </w:r>
-      <w:r>
-        <w:rPr>
-          <w:rFonts w:hint="cs"/>
-          <w:rtl/>
-        </w:rPr>
-        <w:t>ی</w:t>
-      </w:r>
-      <w:r>
-        <w:rPr>
-          <w:rFonts w:hint="eastAsia"/>
-          <w:rtl/>
-        </w:rPr>
-        <w:t>ل</w:t>
-      </w:r>
-      <w:r>
-        <w:rPr>
-          <w:rtl/>
-        </w:rPr>
-        <w:t xml:space="preserve"> پاکد</w:t>
-      </w:r>
-      <w:r>
-        <w:rPr>
-          <w:rFonts w:hint="cs"/>
-          <w:rtl/>
-        </w:rPr>
-        <w:t>ی</w:t>
-      </w:r>
-      <w:r>
-        <w:rPr>
-          <w:rFonts w:hint="eastAsia"/>
-          <w:rtl/>
-        </w:rPr>
-        <w:t>ن</w:t>
-      </w:r>
-      <w:r>
-        <w:rPr>
-          <w:rtl/>
-        </w:rPr>
-        <w:tab/>
-        <w:t>دگر نام، گرما</w:t>
-      </w:r>
-      <w:r>
-        <w:rPr>
-          <w:rFonts w:hint="cs"/>
-          <w:rtl/>
-        </w:rPr>
-        <w:t>ی</w:t>
-      </w:r>
-      <w:r>
-        <w:rPr>
-          <w:rFonts w:hint="eastAsia"/>
-          <w:rtl/>
-        </w:rPr>
-        <w:t>ل</w:t>
-      </w:r>
-      <w:r>
-        <w:rPr>
-          <w:rtl/>
-        </w:rPr>
-        <w:t xml:space="preserve"> پ</w:t>
-      </w:r>
-      <w:r>
-        <w:rPr>
-          <w:rFonts w:hint="cs"/>
-          <w:rtl/>
-        </w:rPr>
-        <w:t>ی</w:t>
-      </w:r>
-      <w:r>
-        <w:rPr>
-          <w:rFonts w:hint="eastAsia"/>
-          <w:rtl/>
-        </w:rPr>
-        <w:t>ش</w:t>
-      </w:r>
-      <w:r>
-        <w:rPr>
-          <w:rtl/>
-        </w:rPr>
-        <w:t xml:space="preserve"> ب</w:t>
-      </w:r>
-      <w:r>
-        <w:rPr>
-          <w:rFonts w:hint="cs"/>
-          <w:rtl/>
-        </w:rPr>
-        <w:t>ی</w:t>
-      </w:r>
-      <w:r>
-        <w:rPr>
-          <w:rFonts w:hint="eastAsia"/>
-          <w:rtl/>
-        </w:rPr>
-        <w:t>ن</w:t>
-      </w:r>
-    </w:p>
-    <w:p>
-      <w:pPr>
-        <w:tabs>
-          <w:tab w:val="right" w:pos="6662"/>
-        </w:tabs>
-        <w:rPr>
-          <w:rtl/>
-        </w:rPr>
-      </w:pPr>
-      <w:r>
-        <w:rPr>
-          <w:sz w:val="16"/>
-          <w:szCs w:val="16"/>
-          <w:rtl/>
-        </w:rPr>
-        <w:tab/>
-      </w:r>
-      <w:r>
-        <w:rPr>
-          <w:rFonts w:hint="cs"/>
-          <w:sz w:val="16"/>
-          <w:szCs w:val="16"/>
-          <w:rtl/>
-        </w:rPr>
-        <w:t>شاهنامه فرودسی</w:t>
-      </w:r>
-      <w:r>
-        <w:rPr>
-          <w:rFonts w:hint="cs"/>
-          <w:sz w:val="16"/>
-          <w:szCs w:val="16"/>
-          <w:rtl/>
-        </w:rPr>
-        <w:t xml:space="preserve">؛ </w:t>
-      </w:r>
-      <w:r>
-        <w:rPr>
-          <w:rFonts w:hint="cs"/>
-          <w:sz w:val="16"/>
-          <w:szCs w:val="16"/>
-          <w:rtl/>
-        </w:rPr>
-        <w:t>داستان</w:t>
-      </w:r>
-      <w:r>
-        <w:rPr>
-          <w:rFonts w:hint="cs"/>
-          <w:sz w:val="16"/>
-          <w:szCs w:val="16"/>
-          <w:rtl/>
-        </w:rPr>
-        <w:t xml:space="preserve"> ضحاک</w:t>
-      </w:r>
-    </w:p>
-    <w:p>
-      <w:pPr>
-        <w:rPr>
-          <w:rtl/>
-        </w:rPr>
-      </w:pPr>
-    </w:p>
-    <w:p>
-      <w:pPr>
-        <w:rPr>
-          <w:rtl/>
-        </w:rPr>
-      </w:pPr>
-      <w:r>
-        <w:rPr>
-          <w:rFonts w:hint="cs"/>
-          <w:rtl/>
-        </w:rPr>
-        <w:t>ایران، ارمایل</w:t>
-      </w:r>
-    </w:p>
-    <w:p>
-      <w:pPr>
-        <w:rPr>
-          <w:rtl/>
-        </w:rPr>
-      </w:pPr>
-      <w:r>
-        <w:t>Ermile.com</w:t>
-      </w:r>
-    </w:p>
-    <w:p>
-      <w:r>
-        <w:t>info@Ermile.com</w:t>
-      </w:r>
-    </w:p>
-    <w:p>
-      <w:pPr>
-        <w:rPr>
-          <w:rtl/>
-        </w:rPr>
-      </w:pPr>
-      <w:r>
-        <w:rPr>
-          <w:rFonts w:hint="cs"/>
-          <w:rtl/>
-        </w:rPr>
-        <w:t>۰۲۵۳۶۵۰۵۲۸۱</w:t>
-      </w:r>
-    </w:p>
-    <w:p>
-      <w:pPr>
-        <w:rPr>
-          <w:rtl/>
-        </w:rPr>
-      </w:pPr>
-      <w:r>
-        <w:rPr>
-          <w:b/>
-          <w:bCs/>
           <w:noProof/>
-          <w:sz w:val="28"/>
-          <w:szCs w:val="28"/>
           <w:lang w:bidi="ar-SA"/>
         </w:rPr>
         <w:drawing>
-          <wp:inline distT="0" distB="0" distL="0" distR="0">
-            <wp:extent cx="865909" cy="956633"/>
-            <wp:effectExtent l="0" t="0" r="0" b="0"/>
-            <wp:docPr id="14" name="Picture 14" descr="C:\Users\Javad\AppData\Local\Microsoft\Windows\INetCache\Content.Word\ermile-22.png"/>
+          <wp:anchor distT="0" distB="0" distL="114300" distR="114300" simplePos="0" relativeHeight="251671552" behindDoc="1" locked="0" layoutInCell="1" allowOverlap="1" wp14:anchorId="19D97E2A" wp14:editId="47C9E182">
+            <wp:simplePos x="0" y="0"/>
+            <wp:positionH relativeFrom="column">
+              <wp:posOffset>-783885</wp:posOffset>
+            </wp:positionH>
+            <wp:positionV relativeFrom="paragraph">
+              <wp:posOffset>799273</wp:posOffset>
+            </wp:positionV>
+            <wp:extent cx="7240772" cy="2551210"/>
+            <wp:effectExtent l="0" t="0" r="0" b="1905"/>
+            <wp:wrapNone/>
+            <wp:docPr id="10" name="Picture 10" descr="C:\Users\Javad\Pictures\Festival\thumbnail_individual-insurance-support.jpg"/>
             <wp:cNvGraphicFramePr>
               <a:graphicFrameLocks xmlns:a="http://schemas.openxmlformats.org/drawingml/2006/main" noChangeAspect="1"/>
             </wp:cNvGraphicFramePr>
@@ -5482,13 +4686,13 @@
               <a:graphicData uri="http://schemas.openxmlformats.org/drawingml/2006/picture">
                 <pic:pic xmlns:pic="http://schemas.openxmlformats.org/drawingml/2006/picture">
                   <pic:nvPicPr>
-                    <pic:cNvPr id="0" name="Picture 79" descr="C:\Users\Javad\AppData\Local\Microsoft\Windows\INetCache\Content.Word\ermile-22.png"/>
+                    <pic:cNvPr id="0" name="Picture 5" descr="C:\Users\Javad\Pictures\Festival\thumbnail_individual-insurance-support.jpg"/>
                     <pic:cNvPicPr>
                       <a:picLocks noChangeAspect="1" noChangeArrowheads="1"/>
                     </pic:cNvPicPr>
                   </pic:nvPicPr>
                   <pic:blipFill>
-                    <a:blip r:embed="rId27" cstate="print">
+                    <a:blip r:embed="rId27">
                       <a:extLst>
                         <a:ext uri="{28A0092B-C50C-407E-A947-70E740481C1C}">
                           <a14:useLocalDpi xmlns:a14="http://schemas.microsoft.com/office/drawing/2010/main" val="0"/>
@@ -5503,7 +4707,7 @@
                   <pic:spPr bwMode="auto">
                     <a:xfrm>
                       <a:off x="0" y="0"/>
-                      <a:ext cx="874298" cy="965901"/>
+                      <a:ext cx="7248873" cy="2554064"/>
                     </a:xfrm>
                     <a:prstGeom prst="rect">
                       <a:avLst/>
@@ -5516,12 +4720,744 @@
                 </pic:pic>
               </a:graphicData>
             </a:graphic>
+            <wp14:sizeRelH relativeFrom="page">
+              <wp14:pctWidth>0</wp14:pctWidth>
+            </wp14:sizeRelH>
+            <wp14:sizeRelV relativeFrom="page">
+              <wp14:pctHeight>0</wp14:pctHeight>
+            </wp14:sizeRelV>
+          </wp:anchor>
+        </w:drawing>
+      </w:r>
+      <w:r>
+        <w:rPr>
+          <w:rFonts w:hint="cs"/>
+          <w:rtl/>
+        </w:rPr>
+        <w:t>ساخت حساب‌کاربری و راه‌اندازی فروشگاه در کسری از ثانیه و بدون نیاز به آموزش خاص و دانش فنی قابل انجام است. تمام فرآیندها و امکانات بر بستر وب بوده و آموزش استفاده از آن نیز در مرکز راهنمایی موجود است و نیاز به آموزش حضوری نیست.</w:t>
+      </w:r>
+    </w:p>
+    <w:p>
+      <w:pPr>
+        <w:pStyle w:val="Matn"/>
+        <w:rPr>
+          <w:rtl/>
+        </w:rPr>
+      </w:pPr>
+    </w:p>
+    <w:p>
+      <w:pPr>
+        <w:pStyle w:val="Matn"/>
+        <w:rPr>
+          <w:rtl/>
+        </w:rPr>
+      </w:pPr>
+    </w:p>
+    <w:p>
+      <w:pPr>
+        <w:spacing w:line="259" w:lineRule="auto"/>
+        <w:rPr>
+          <w:rtl/>
+        </w:rPr>
+      </w:pPr>
+      <w:r>
+        <w:rPr>
+          <w:rtl/>
+        </w:rPr>
+        <w:br w:type="page"/>
+      </w:r>
+    </w:p>
+    <w:p>
+      <w:pPr>
+        <w:pStyle w:val="Heading2"/>
+        <w:rPr>
+          <w:rtl/>
+        </w:rPr>
+      </w:pPr>
+      <w:r>
+        <w:rPr>
+          <w:rFonts w:hint="cs"/>
+          <w:rtl/>
+        </w:rPr>
+        <w:t>پشتیبانی همیشگی</w:t>
+      </w:r>
+    </w:p>
+    <w:p>
+      <w:pPr>
+        <w:ind w:left="720" w:hanging="720"/>
+        <w:rPr>
+          <w:rtl/>
+        </w:rPr>
+      </w:pPr>
+      <w:r>
+        <w:rPr>
+          <w:rFonts w:hint="cs"/>
+          <w:rtl/>
+        </w:rPr>
+        <w:t>هیچوقت تنها نیستید. ما برای کمک به شما همواره آماده‌ایم. با تلفن و چت و</w:t>
+      </w:r>
+      <w:r>
+        <w:rPr>
+          <w:rFonts w:hint="cs"/>
+          <w:rtl/>
+        </w:rPr>
+        <w:t xml:space="preserve"> ایمیل و</w:t>
+      </w:r>
+      <w:r>
+        <w:rPr>
+          <w:rFonts w:hint="cs"/>
+          <w:rtl/>
+        </w:rPr>
+        <w:t xml:space="preserve"> تیکت..</w:t>
+      </w:r>
+    </w:p>
+    <w:p>
+      <w:pPr>
+        <w:bidi w:val="0"/>
+      </w:pPr>
+      <w:r>
+        <w:rPr>
+          <w:noProof/>
+          <w:color w:val="2E74B5" w:themeColor="accent1" w:themeShade="BF"/>
+          <w:sz w:val="32"/>
+          <w:szCs w:val="32"/>
+          <w:lang w:bidi="ar-SA"/>
+        </w:rPr>
+        <w:drawing>
+          <wp:anchor distT="0" distB="0" distL="114300" distR="114300" simplePos="0" relativeHeight="251676672" behindDoc="1" locked="0" layoutInCell="1" allowOverlap="1" wp14:anchorId="6193147A" wp14:editId="62857691">
+            <wp:simplePos x="0" y="0"/>
+            <wp:positionH relativeFrom="column">
+              <wp:posOffset>-711464</wp:posOffset>
+            </wp:positionH>
+            <wp:positionV relativeFrom="paragraph">
+              <wp:posOffset>140184</wp:posOffset>
+            </wp:positionV>
+            <wp:extent cx="7177178" cy="5741741"/>
+            <wp:effectExtent l="0" t="0" r="5080" b="0"/>
+            <wp:wrapNone/>
+            <wp:docPr id="8" name="Picture 8"/>
+            <wp:cNvGraphicFramePr>
+              <a:graphicFrameLocks xmlns:a="http://schemas.openxmlformats.org/drawingml/2006/main" noChangeAspect="1"/>
+            </wp:cNvGraphicFramePr>
+            <a:graphic xmlns:a="http://schemas.openxmlformats.org/drawingml/2006/main">
+              <a:graphicData uri="http://schemas.openxmlformats.org/drawingml/2006/picture">
+                <pic:pic xmlns:pic="http://schemas.openxmlformats.org/drawingml/2006/picture">
+                  <pic:nvPicPr>
+                    <pic:cNvPr id="0" name="Picture 4" descr="C:\Users\Javad\Pictures\Festival\help_center_employees.png"/>
+                    <pic:cNvPicPr>
+                      <a:picLocks noChangeAspect="1" noChangeArrowheads="1"/>
+                    </pic:cNvPicPr>
+                  </pic:nvPicPr>
+                  <pic:blipFill>
+                    <a:blip r:embed="rId28">
+                      <a:extLst>
+                        <a:ext uri="{28A0092B-C50C-407E-A947-70E740481C1C}">
+                          <a14:useLocalDpi xmlns:a14="http://schemas.microsoft.com/office/drawing/2010/main" val="0"/>
+                        </a:ext>
+                      </a:extLst>
+                    </a:blip>
+                    <a:stretch>
+                      <a:fillRect/>
+                    </a:stretch>
+                  </pic:blipFill>
+                  <pic:spPr bwMode="auto">
+                    <a:xfrm>
+                      <a:off x="0" y="0"/>
+                      <a:ext cx="7180298" cy="5744237"/>
+                    </a:xfrm>
+                    <a:prstGeom prst="rect">
+                      <a:avLst/>
+                    </a:prstGeom>
+                    <a:noFill/>
+                    <a:ln>
+                      <a:noFill/>
+                    </a:ln>
+                  </pic:spPr>
+                </pic:pic>
+              </a:graphicData>
+            </a:graphic>
+            <wp14:sizeRelH relativeFrom="page">
+              <wp14:pctWidth>0</wp14:pctWidth>
+            </wp14:sizeRelH>
+            <wp14:sizeRelV relativeFrom="page">
+              <wp14:pctHeight>0</wp14:pctHeight>
+            </wp14:sizeRelV>
+          </wp:anchor>
+        </w:drawing>
+      </w:r>
+      <w:r>
+        <w:br/>
+      </w:r>
+    </w:p>
+    <w:p>
+      <w:pPr>
+        <w:rPr>
+          <w:rtl/>
+        </w:rPr>
+      </w:pPr>
+      <w:r>
+        <w:rPr>
+          <w:rtl/>
+        </w:rPr>
+        <w:br w:type="page"/>
+      </w:r>
+    </w:p>
+    <w:p>
+      <w:pPr>
+        <w:pStyle w:val="Matn"/>
+        <w:rPr>
+          <w:rtl/>
+        </w:rPr>
+      </w:pPr>
+      <w:r>
+        <w:rPr>
+          <w:rtl/>
+        </w:rPr>
+        <w:t>به‌جا</w:t>
+      </w:r>
+      <w:r>
+        <w:rPr>
+          <w:rFonts w:hint="cs"/>
+          <w:rtl/>
+        </w:rPr>
+        <w:t>ی</w:t>
+      </w:r>
+      <w:r>
+        <w:rPr>
+          <w:rtl/>
+        </w:rPr>
+        <w:t xml:space="preserve"> فرار، با توکل به خدا و با ا</w:t>
+      </w:r>
+      <w:r>
+        <w:rPr>
+          <w:rFonts w:hint="cs"/>
+          <w:rtl/>
+        </w:rPr>
+        <w:t>ی</w:t>
+      </w:r>
+      <w:r>
+        <w:rPr>
+          <w:rFonts w:hint="eastAsia"/>
+          <w:rtl/>
+        </w:rPr>
+        <w:t>ستادن</w:t>
+      </w:r>
+      <w:r>
+        <w:rPr>
+          <w:rtl/>
+        </w:rPr>
+        <w:t xml:space="preserve"> رو</w:t>
+      </w:r>
+      <w:r>
+        <w:rPr>
+          <w:rFonts w:hint="cs"/>
+          <w:rtl/>
+        </w:rPr>
+        <w:t>ی</w:t>
+      </w:r>
+      <w:r>
+        <w:rPr>
+          <w:rtl/>
+        </w:rPr>
+        <w:t xml:space="preserve"> قله‌ها</w:t>
+      </w:r>
+      <w:r>
+        <w:rPr>
+          <w:rFonts w:hint="cs"/>
+          <w:rtl/>
+        </w:rPr>
+        <w:t>ی</w:t>
+      </w:r>
+      <w:r>
+        <w:rPr>
+          <w:rtl/>
+        </w:rPr>
+        <w:t xml:space="preserve"> تجرب</w:t>
+      </w:r>
+      <w:r>
+        <w:rPr>
+          <w:rFonts w:hint="cs"/>
+          <w:rtl/>
+        </w:rPr>
+        <w:t>ی</w:t>
+      </w:r>
+      <w:r>
+        <w:rPr>
+          <w:rFonts w:hint="eastAsia"/>
+          <w:rtl/>
+        </w:rPr>
+        <w:t>ات</w:t>
+      </w:r>
+      <w:r>
+        <w:rPr>
+          <w:rtl/>
+        </w:rPr>
+        <w:t xml:space="preserve"> گذشته، راه خود را آغاز کرد</w:t>
+      </w:r>
+      <w:r>
+        <w:rPr>
+          <w:rFonts w:hint="cs"/>
+          <w:rtl/>
+        </w:rPr>
+        <w:t>ه‌ا</w:t>
+      </w:r>
+      <w:r>
+        <w:rPr>
+          <w:rFonts w:hint="cs"/>
+          <w:rtl/>
+        </w:rPr>
+        <w:t>ی</w:t>
+      </w:r>
+      <w:r>
+        <w:rPr>
+          <w:rFonts w:hint="eastAsia"/>
+          <w:rtl/>
+        </w:rPr>
+        <w:t>م؛</w:t>
+      </w:r>
+      <w:r>
+        <w:rPr>
+          <w:rtl/>
+        </w:rPr>
+        <w:t xml:space="preserve"> در ا</w:t>
+      </w:r>
+      <w:r>
+        <w:rPr>
+          <w:rFonts w:hint="cs"/>
+          <w:rtl/>
+        </w:rPr>
+        <w:t>ی</w:t>
+      </w:r>
+      <w:r>
+        <w:rPr>
+          <w:rFonts w:hint="eastAsia"/>
+          <w:rtl/>
+        </w:rPr>
+        <w:t>ن</w:t>
+      </w:r>
+      <w:r>
+        <w:rPr>
+          <w:rtl/>
+        </w:rPr>
+        <w:t xml:space="preserve"> مس</w:t>
+      </w:r>
+      <w:r>
+        <w:rPr>
+          <w:rFonts w:hint="cs"/>
+          <w:rtl/>
+        </w:rPr>
+        <w:t>ی</w:t>
+      </w:r>
+      <w:r>
+        <w:rPr>
+          <w:rFonts w:hint="eastAsia"/>
+          <w:rtl/>
+        </w:rPr>
+        <w:t>ر</w:t>
+      </w:r>
+      <w:r>
+        <w:rPr>
+          <w:rtl/>
+        </w:rPr>
+        <w:t xml:space="preserve"> مشکلات فراوان</w:t>
+      </w:r>
+      <w:r>
+        <w:rPr>
+          <w:rFonts w:hint="cs"/>
+          <w:rtl/>
+        </w:rPr>
+        <w:t>ی</w:t>
+      </w:r>
+      <w:r>
+        <w:rPr>
+          <w:rtl/>
+        </w:rPr>
+        <w:t xml:space="preserve"> را گذرانده‌ا</w:t>
+      </w:r>
+      <w:r>
+        <w:rPr>
+          <w:rFonts w:hint="cs"/>
+          <w:rtl/>
+        </w:rPr>
+        <w:t>ی</w:t>
+      </w:r>
+      <w:r>
+        <w:rPr>
+          <w:rFonts w:hint="eastAsia"/>
+          <w:rtl/>
+        </w:rPr>
+        <w:t>م</w:t>
+      </w:r>
+      <w:r>
+        <w:rPr>
+          <w:rtl/>
+        </w:rPr>
+        <w:t xml:space="preserve"> و صد البته چالش‌ها</w:t>
+      </w:r>
+      <w:r>
+        <w:rPr>
+          <w:rFonts w:hint="cs"/>
+          <w:rtl/>
+        </w:rPr>
+        <w:t>ی</w:t>
+      </w:r>
+      <w:r>
+        <w:rPr>
+          <w:rtl/>
+        </w:rPr>
+        <w:t xml:space="preserve"> بس</w:t>
+      </w:r>
+      <w:r>
+        <w:rPr>
+          <w:rFonts w:hint="cs"/>
+          <w:rtl/>
+        </w:rPr>
+        <w:t>ی</w:t>
+      </w:r>
+      <w:r>
+        <w:rPr>
+          <w:rFonts w:hint="eastAsia"/>
+          <w:rtl/>
+        </w:rPr>
+        <w:t>ار</w:t>
+      </w:r>
+      <w:r>
+        <w:rPr>
+          <w:rFonts w:hint="cs"/>
+          <w:rtl/>
+        </w:rPr>
+        <w:t>ی</w:t>
+      </w:r>
+      <w:r>
+        <w:rPr>
+          <w:rtl/>
+        </w:rPr>
+        <w:t xml:space="preserve"> را هم در پ</w:t>
+      </w:r>
+      <w:r>
+        <w:rPr>
+          <w:rFonts w:hint="cs"/>
+          <w:rtl/>
+        </w:rPr>
+        <w:t>ی</w:t>
+      </w:r>
+      <w:r>
+        <w:rPr>
+          <w:rFonts w:hint="eastAsia"/>
+          <w:rtl/>
+        </w:rPr>
+        <w:t>ش</w:t>
+      </w:r>
+      <w:r>
+        <w:rPr>
+          <w:rtl/>
+        </w:rPr>
+        <w:t xml:space="preserve"> رو دار</w:t>
+      </w:r>
+      <w:r>
+        <w:rPr>
+          <w:rFonts w:hint="cs"/>
+          <w:rtl/>
+        </w:rPr>
+        <w:t>ی</w:t>
+      </w:r>
+      <w:r>
+        <w:rPr>
+          <w:rFonts w:hint="eastAsia"/>
+          <w:rtl/>
+        </w:rPr>
+        <w:t>م</w:t>
+      </w:r>
+      <w:r>
+        <w:rPr>
+          <w:rtl/>
+        </w:rPr>
+        <w:t>.</w:t>
+      </w:r>
+      <w:r>
+        <w:rPr>
+          <w:rFonts w:hint="cs"/>
+          <w:rtl/>
+        </w:rPr>
+        <w:t xml:space="preserve"> </w:t>
+      </w:r>
+      <w:r>
+        <w:rPr>
+          <w:rFonts w:hint="cs"/>
+          <w:rtl/>
+        </w:rPr>
+        <w:t xml:space="preserve">با تکمیل و گسترش حلقه‌های زیرساخت مالی یکپارچه و ایجاد تعامل بین مخاطبین، جیبرس بازیگر بزرگی در عرصه تکنولوژی‌های مالی شده و نقش پررنگی در دنیای الکترونیکی مردم ایران و جهان خواهد داشت. </w:t>
+      </w:r>
+      <w:r>
+        <w:rPr>
+          <w:rFonts w:hint="cs"/>
+          <w:rtl/>
+        </w:rPr>
+        <w:t xml:space="preserve">فراموش نکنید که </w:t>
+      </w:r>
+      <w:r>
+        <w:rPr>
+          <w:rFonts w:hint="cs"/>
+          <w:rtl/>
+        </w:rPr>
+        <w:t>جیبرس برای کارآفرینان آینده‌نگر ساخته شده است.</w:t>
+      </w:r>
+    </w:p>
+    <w:p>
+      <w:pPr>
+        <w:pStyle w:val="Matn"/>
+        <w:jc w:val="center"/>
+        <w:rPr>
+          <w:rtl/>
+        </w:rPr>
+      </w:pPr>
+      <w:r>
+        <w:rPr>
+          <w:noProof/>
+          <w:lang w:bidi="ar-SA"/>
+        </w:rPr>
+        <w:drawing>
+          <wp:inline distT="0" distB="0" distL="0" distR="0" wp14:anchorId="0BEDA1EC" wp14:editId="36698F2F">
+            <wp:extent cx="3894925" cy="760652"/>
+            <wp:effectExtent l="0" t="0" r="0" b="1905"/>
+            <wp:docPr id="7" name="Picture 7" descr="C:\Users\Javad\Pictures\Festival\images.png"/>
+            <wp:cNvGraphicFramePr>
+              <a:graphicFrameLocks xmlns:a="http://schemas.openxmlformats.org/drawingml/2006/main" noChangeAspect="1"/>
+            </wp:cNvGraphicFramePr>
+            <a:graphic xmlns:a="http://schemas.openxmlformats.org/drawingml/2006/main">
+              <a:graphicData uri="http://schemas.openxmlformats.org/drawingml/2006/picture">
+                <pic:pic xmlns:pic="http://schemas.openxmlformats.org/drawingml/2006/picture">
+                  <pic:nvPicPr>
+                    <pic:cNvPr id="0" name="Picture 13" descr="C:\Users\Javad\Pictures\Festival\images.png"/>
+                    <pic:cNvPicPr>
+                      <a:picLocks noChangeAspect="1" noChangeArrowheads="1"/>
+                    </pic:cNvPicPr>
+                  </pic:nvPicPr>
+                  <pic:blipFill rotWithShape="1">
+                    <a:blip r:embed="rId29">
+                      <a:extLst>
+                        <a:ext uri="{28A0092B-C50C-407E-A947-70E740481C1C}">
+                          <a14:useLocalDpi xmlns:a14="http://schemas.microsoft.com/office/drawing/2010/main" val="0"/>
+                        </a:ext>
+                      </a:extLst>
+                    </a:blip>
+                    <a:srcRect t="31016" b="29925"/>
+                    <a:stretch/>
+                  </pic:blipFill>
+                  <pic:spPr bwMode="auto">
+                    <a:xfrm>
+                      <a:off x="0" y="0"/>
+                      <a:ext cx="3923447" cy="766222"/>
+                    </a:xfrm>
+                    <a:prstGeom prst="rect">
+                      <a:avLst/>
+                    </a:prstGeom>
+                    <a:noFill/>
+                    <a:ln>
+                      <a:noFill/>
+                    </a:ln>
+                    <a:extLst>
+                      <a:ext uri="{53640926-AAD7-44D8-BBD7-CCE9431645EC}">
+                        <a14:shadowObscured xmlns:a14="http://schemas.microsoft.com/office/drawing/2010/main"/>
+                      </a:ext>
+                    </a:extLst>
+                  </pic:spPr>
+                </pic:pic>
+              </a:graphicData>
+            </a:graphic>
           </wp:inline>
         </w:drawing>
       </w:r>
     </w:p>
+    <w:p>
+      <w:pPr>
+        <w:jc w:val="center"/>
+        <w:rPr>
+          <w:rFonts w:hint="cs"/>
+          <w:rtl/>
+        </w:rPr>
+      </w:pPr>
+      <w:r>
+        <w:rPr>
+          <w:rFonts w:hint="cs"/>
+          <w:b/>
+          <w:bCs/>
+          <w:sz w:val="22"/>
+          <w:szCs w:val="22"/>
+          <w:rtl/>
+        </w:rPr>
+        <w:t>هیچ‌کسی مثل ما نمی‌تونه نیازهای یک کسب و کار الکترونیکی رو برآورده کنه</w:t>
+      </w:r>
+    </w:p>
+    <w:p>
+      <w:pPr>
+        <w:rPr>
+          <w:rtl/>
+        </w:rPr>
+      </w:pPr>
+    </w:p>
+    <w:p>
+      <w:pPr>
+        <w:rPr>
+          <w:rtl/>
+        </w:rPr>
+      </w:pPr>
+      <w:r>
+        <w:rPr>
+          <w:rFonts w:hint="cs"/>
+          <w:rtl/>
+        </w:rPr>
+        <w:t>ایران، ارمایل</w:t>
+      </w:r>
+    </w:p>
+    <w:p>
+      <w:pPr>
+        <w:bidi w:val="0"/>
+        <w:rPr>
+          <w:rtl/>
+        </w:rPr>
+      </w:pPr>
+      <w:r>
+        <w:rPr>
+          <w:b/>
+          <w:bCs/>
+          <w:noProof/>
+          <w:sz w:val="28"/>
+          <w:szCs w:val="28"/>
+          <w:lang w:bidi="ar-SA"/>
+        </w:rPr>
+        <w:drawing>
+          <wp:anchor distT="0" distB="0" distL="114300" distR="114300" simplePos="0" relativeHeight="251677696" behindDoc="0" locked="0" layoutInCell="1" allowOverlap="1" wp14:anchorId="41AC5DE1" wp14:editId="0C9A5F60">
+            <wp:simplePos x="0" y="0"/>
+            <wp:positionH relativeFrom="column">
+              <wp:posOffset>3964305</wp:posOffset>
+            </wp:positionH>
+            <wp:positionV relativeFrom="paragraph">
+              <wp:posOffset>92266</wp:posOffset>
+            </wp:positionV>
+            <wp:extent cx="897075" cy="897075"/>
+            <wp:effectExtent l="0" t="0" r="0" b="0"/>
+            <wp:wrapSquare wrapText="bothSides"/>
+            <wp:docPr id="19" name="Picture 19" descr="jibres"/>
+            <wp:cNvGraphicFramePr>
+              <a:graphicFrameLocks xmlns:a="http://schemas.openxmlformats.org/drawingml/2006/main" noChangeAspect="1"/>
+            </wp:cNvGraphicFramePr>
+            <a:graphic xmlns:a="http://schemas.openxmlformats.org/drawingml/2006/main">
+              <a:graphicData uri="http://schemas.openxmlformats.org/drawingml/2006/picture">
+                <pic:pic xmlns:pic="http://schemas.openxmlformats.org/drawingml/2006/picture">
+                  <pic:nvPicPr>
+                    <pic:cNvPr id="0" name="Picture 12" descr="jibres"/>
+                    <pic:cNvPicPr>
+                      <a:picLocks noChangeAspect="1" noChangeArrowheads="1"/>
+                    </pic:cNvPicPr>
+                  </pic:nvPicPr>
+                  <pic:blipFill>
+                    <a:blip r:embed="rId10" cstate="print">
+                      <a:extLst>
+                        <a:ext uri="{28A0092B-C50C-407E-A947-70E740481C1C}">
+                          <a14:useLocalDpi xmlns:a14="http://schemas.microsoft.com/office/drawing/2010/main" val="0"/>
+                        </a:ext>
+                      </a:extLst>
+                    </a:blip>
+                    <a:srcRect/>
+                    <a:stretch>
+                      <a:fillRect/>
+                    </a:stretch>
+                  </pic:blipFill>
+                  <pic:spPr bwMode="auto">
+                    <a:xfrm>
+                      <a:off x="0" y="0"/>
+                      <a:ext cx="897075" cy="897075"/>
+                    </a:xfrm>
+                    <a:prstGeom prst="rect">
+                      <a:avLst/>
+                    </a:prstGeom>
+                    <a:noFill/>
+                    <a:ln>
+                      <a:noFill/>
+                    </a:ln>
+                  </pic:spPr>
+                </pic:pic>
+              </a:graphicData>
+            </a:graphic>
+            <wp14:sizeRelH relativeFrom="page">
+              <wp14:pctWidth>0</wp14:pctWidth>
+            </wp14:sizeRelH>
+            <wp14:sizeRelV relativeFrom="page">
+              <wp14:pctHeight>0</wp14:pctHeight>
+            </wp14:sizeRelV>
+          </wp:anchor>
+        </w:drawing>
+      </w:r>
+      <w:r>
+        <w:t>Jibres</w:t>
+      </w:r>
+      <w:r>
+        <w:t>.com</w:t>
+      </w:r>
+    </w:p>
+    <w:p>
+      <w:pPr>
+        <w:bidi w:val="0"/>
+        <w:rPr>
+          <w:rtl/>
+        </w:rPr>
+      </w:pPr>
+      <w:r>
+        <w:t>info@</w:t>
+      </w:r>
+      <w:r>
+        <w:t>Jibres</w:t>
+      </w:r>
+      <w:r>
+        <w:t>.com</w:t>
+      </w:r>
+    </w:p>
+    <w:p>
+      <w:pPr>
+        <w:bidi w:val="0"/>
+        <w:rPr>
+          <w:rFonts w:hint="cs"/>
+          <w:rtl/>
+        </w:rPr>
+      </w:pPr>
+      <w:r>
+        <w:t>@Jibres(</w:t>
+      </w:r>
+      <w:r>
+        <w:rPr>
+          <w:rFonts w:hint="cs"/>
+          <w:rtl/>
+        </w:rPr>
+        <w:t>تلگرام</w:t>
+      </w:r>
+      <w:r>
+        <w:t>)</w:t>
+      </w:r>
+    </w:p>
+    <w:p>
+      <w:pPr>
+        <w:bidi w:val="0"/>
+      </w:pPr>
+      <w:r>
+        <w:rPr>
+          <w:rFonts w:hint="cs"/>
+          <w:rtl/>
+        </w:rPr>
+        <w:t>۰۲۵۳۶۵۰۵۲۸۱</w:t>
+      </w:r>
+    </w:p>
+    <w:p>
+      <w:pPr>
+        <w:rPr>
+          <w:rtl/>
+        </w:rPr>
+      </w:pPr>
+      <w:bookmarkStart w:id="0" w:name="_GoBack"/>
+      <w:bookmarkEnd w:id="0"/>
+    </w:p>
     <w:sectPr>
-      <w:headerReference w:type="default" r:id="rId28"/>
+      <w:headerReference w:type="default" r:id="rId30"/>
       <w:type w:val="continuous"/>
       <w:pgSz w:w="11340" w:h="11340" w:code="9"/>
       <w:pgMar w:top="851" w:right="1134" w:bottom="567" w:left="1134" w:header="284" w:footer="567" w:gutter="0"/>
@@ -8252,7 +8188,7 @@
   <dgm:whole/>
   <dgm:extLst>
     <a:ext uri="http://schemas.microsoft.com/office/drawing/2008/diagram">
-      <dsp:dataModelExt xmlns:dsp="http://schemas.microsoft.com/office/drawing/2008/diagram" relId="rId16" minVer="http://schemas.openxmlformats.org/drawingml/2006/diagram"/>
+      <dsp:dataModelExt xmlns:dsp="http://schemas.microsoft.com/office/drawing/2008/diagram" relId="rId15" minVer="http://schemas.openxmlformats.org/drawingml/2006/diagram"/>
     </a:ext>
   </dgm:extLst>
 </dgm:dataModel>
@@ -11045,7 +10981,7 @@
 </file>
 
 <file path=customXml/itemProps1.xml><?xml version="1.0" encoding="utf-8"?>
-<ds:datastoreItem xmlns:ds="http://schemas.openxmlformats.org/officeDocument/2006/customXml" ds:itemID="{85F51D8D-A847-496D-B8DE-8D417D67431C}">
+<ds:datastoreItem xmlns:ds="http://schemas.openxmlformats.org/officeDocument/2006/customXml" ds:itemID="{5192BB5C-DD8F-4208-A74D-0F17E6AB62BC}">
   <ds:schemaRefs>
     <ds:schemaRef ds:uri="http://schemas.openxmlformats.org/officeDocument/2006/bibliography"/>
   </ds:schemaRefs>

</xml_diff>

<commit_message>
last review on catalog text
</commit_message>
<xml_diff>
--- a/docs/Catalog/JIbres-Catalog-v1.3.docx
+++ b/docs/Catalog/JIbres-Catalog-v1.3.docx
@@ -169,7 +169,7 @@
           <w:rFonts w:hint="cs"/>
           <w:rtl/>
         </w:rPr>
-        <w:t>یک</w:t>
+        <w:t>لوگوی جیبرس بعد از آماده‌سازی نهایی جایگزین خواهد شد.</w:t>
       </w:r>
     </w:p>
     <w:p>
@@ -181,13 +181,6 @@
         </w:numPr>
         <w:spacing w:line="360" w:lineRule="auto"/>
       </w:pPr>
-      <w:r>
-        <w:rPr>
-          <w:rFonts w:hint="cs"/>
-          <w:rtl/>
-        </w:rPr>
-        <w:t>دو</w:t>
-      </w:r>
     </w:p>
     <w:p>
       <w:pPr>
@@ -789,7 +782,14 @@
                 <w:rFonts w:hint="cs"/>
                 <w:rtl/>
               </w:rPr>
-              <w:t>فنی و زیرساختی ابری ‌+‌ پشتیبان‌گیری ++ پشتیبانی + اطلاعات تماس</w:t>
+              <w:t>فنی و زیرساختی اب</w:t>
+            </w:r>
+            <w:r>
+              <w:rPr>
+                <w:rFonts w:hint="cs"/>
+                <w:rtl/>
+              </w:rPr>
+              <w:t>ری ‌+‌ پشتیبان‌گیری + پشتیبانی</w:t>
             </w:r>
           </w:p>
         </w:tc>
@@ -981,13 +981,13 @@
         <w:dataBinding w:prefixMappings="xmlns:ns0='http://purl.org/dc/elements/1.1/' xmlns:ns1='http://schemas.openxmlformats.org/package/2006/metadata/core-properties' " w:xpath="/ns1:coreProperties[1]/ns0:subject[1]" w:storeItemID="{6C3C8BC8-F283-45AE-878A-BAB7291924A1}"/>
         <w:text/>
       </w:sdtPr>
+      <w:sdtEndPr/>
       <w:sdtContent>
         <w:p>
           <w:pPr>
             <w:pStyle w:val="Heading2"/>
             <w:jc w:val="center"/>
             <w:rPr>
-              <w:rFonts w:hint="cs"/>
               <w:rtl/>
             </w:rPr>
           </w:pPr>
@@ -1033,9 +1033,29 @@
       <w:r>
         <w:rPr>
           <w:rFonts w:hint="cs"/>
-          <w:rtl/>
-        </w:rPr>
-        <w:t xml:space="preserve">جیبرس یک </w:t>
+          <w:b/>
+          <w:bCs/>
+          <w:sz w:val="22"/>
+          <w:szCs w:val="22"/>
+          <w:rtl/>
+        </w:rPr>
+        <w:t>جیبرس</w:t>
+      </w:r>
+      <w:r>
+        <w:rPr>
+          <w:rFonts w:hint="cs"/>
+          <w:sz w:val="22"/>
+          <w:szCs w:val="22"/>
+          <w:rtl/>
+        </w:rPr>
+        <w:t xml:space="preserve"> </w:t>
+      </w:r>
+      <w:r>
+        <w:rPr>
+          <w:rFonts w:hint="cs"/>
+          <w:rtl/>
+        </w:rPr>
+        <w:t xml:space="preserve">یک </w:t>
       </w:r>
       <w:r>
         <w:rPr>
@@ -1513,15 +1533,22 @@
     <w:p>
       <w:pPr>
         <w:pStyle w:val="Matn"/>
-        <w:rPr>
-          <w:sz w:val="24"/>
-          <w:szCs w:val="24"/>
-          <w:rtl/>
-        </w:rPr>
-      </w:pPr>
-      <w:r>
-        <w:rPr>
-          <w:rFonts w:hint="cs"/>
+        <w:jc w:val="center"/>
+        <w:rPr>
+          <w:b/>
+          <w:bCs/>
+          <w:sz w:val="40"/>
+          <w:szCs w:val="40"/>
+          <w:rtl/>
+        </w:rPr>
+      </w:pPr>
+      <w:r>
+        <w:rPr>
+          <w:rFonts w:hint="cs"/>
+          <w:b/>
+          <w:bCs/>
+          <w:sz w:val="34"/>
+          <w:szCs w:val="34"/>
           <w:rtl/>
         </w:rPr>
         <w:t>جیبرس برای کارآفرینان آینده‌نگر ساخته شده است.</w:t>
@@ -1784,7 +1811,21 @@
           <w:rFonts w:hint="cs"/>
           <w:rtl/>
         </w:rPr>
-        <w:t>بروز خواهد شد.</w:t>
+        <w:t>ب</w:t>
+      </w:r>
+      <w:r>
+        <w:rPr>
+          <w:rFonts w:hint="cs"/>
+          <w:rtl/>
+        </w:rPr>
+        <w:t>ه‌</w:t>
+      </w:r>
+      <w:r>
+        <w:rPr>
+          <w:rFonts w:hint="cs"/>
+          <w:rtl/>
+        </w:rPr>
+        <w:t>روز خواهد شد.</w:t>
       </w:r>
     </w:p>
     <w:p>
@@ -1795,6 +1836,78 @@
           <w:rtl/>
         </w:rPr>
       </w:pPr>
+      <w:r>
+        <w:rPr>
+          <w:b/>
+          <w:bCs/>
+          <w:noProof/>
+          <w:sz w:val="28"/>
+          <w:szCs w:val="28"/>
+          <w:lang w:bidi="ar-SA"/>
+        </w:rPr>
+        <w:drawing>
+          <wp:anchor distT="0" distB="0" distL="114300" distR="114300" simplePos="0" relativeHeight="251681792" behindDoc="0" locked="0" layoutInCell="1" allowOverlap="1" wp14:anchorId="2F40A684" wp14:editId="5E40F58F">
+            <wp:simplePos x="0" y="0"/>
+            <wp:positionH relativeFrom="column">
+              <wp:posOffset>2285255</wp:posOffset>
+            </wp:positionH>
+            <wp:positionV relativeFrom="paragraph">
+              <wp:posOffset>1330242</wp:posOffset>
+            </wp:positionV>
+            <wp:extent cx="1200647" cy="1200647"/>
+            <wp:effectExtent l="0" t="0" r="0" b="0"/>
+            <wp:wrapNone/>
+            <wp:docPr id="3" name="Picture 3" descr="jibres"/>
+            <wp:cNvGraphicFramePr>
+              <a:graphicFrameLocks xmlns:a="http://schemas.openxmlformats.org/drawingml/2006/main" noChangeAspect="1"/>
+            </wp:cNvGraphicFramePr>
+            <a:graphic xmlns:a="http://schemas.openxmlformats.org/drawingml/2006/main">
+              <a:graphicData uri="http://schemas.openxmlformats.org/drawingml/2006/picture">
+                <pic:pic xmlns:pic="http://schemas.openxmlformats.org/drawingml/2006/picture">
+                  <pic:nvPicPr>
+                    <pic:cNvPr id="0" name="Picture 12" descr="jibres"/>
+                    <pic:cNvPicPr>
+                      <a:picLocks noChangeAspect="1" noChangeArrowheads="1"/>
+                    </pic:cNvPicPr>
+                  </pic:nvPicPr>
+                  <pic:blipFill>
+                    <a:blip r:embed="rId10" cstate="print">
+                      <a:extLst>
+                        <a:ext uri="{28A0092B-C50C-407E-A947-70E740481C1C}">
+                          <a14:useLocalDpi xmlns:a14="http://schemas.microsoft.com/office/drawing/2010/main" val="0"/>
+                        </a:ext>
+                      </a:extLst>
+                    </a:blip>
+                    <a:srcRect/>
+                    <a:stretch>
+                      <a:fillRect/>
+                    </a:stretch>
+                  </pic:blipFill>
+                  <pic:spPr bwMode="auto">
+                    <a:xfrm>
+                      <a:off x="0" y="0"/>
+                      <a:ext cx="1200647" cy="1200647"/>
+                    </a:xfrm>
+                    <a:prstGeom prst="rect">
+                      <a:avLst/>
+                    </a:prstGeom>
+                    <a:noFill/>
+                    <a:ln>
+                      <a:noFill/>
+                    </a:ln>
+                  </pic:spPr>
+                </pic:pic>
+              </a:graphicData>
+            </a:graphic>
+            <wp14:sizeRelH relativeFrom="page">
+              <wp14:pctWidth>0</wp14:pctWidth>
+            </wp14:sizeRelH>
+            <wp14:sizeRelV relativeFrom="page">
+              <wp14:pctHeight>0</wp14:pctHeight>
+            </wp14:sizeRelV>
+          </wp:anchor>
+        </w:drawing>
+      </w:r>
       <w:r>
         <w:rPr>
           <w:noProof/>
@@ -2149,7 +2262,41 @@
           <w:rFonts w:hint="cs"/>
           <w:rtl/>
         </w:rPr>
-        <w:t>چاپ فیش‌پرینت</w:t>
+        <w:t>چاپ</w:t>
+      </w:r>
+      <w:r>
+        <w:rPr>
+          <w:rFonts w:hint="cs"/>
+          <w:rtl/>
+        </w:rPr>
+        <w:t xml:space="preserve"> </w:t>
+      </w:r>
+      <w:r>
+        <w:t>A4</w:t>
+      </w:r>
+      <w:r>
+        <w:rPr>
+          <w:rFonts w:hint="cs"/>
+          <w:rtl/>
+        </w:rPr>
+        <w:t xml:space="preserve"> و </w:t>
+      </w:r>
+      <w:r>
+        <w:t>A5</w:t>
+      </w:r>
+      <w:r>
+        <w:rPr>
+          <w:rFonts w:hint="cs"/>
+          <w:rtl/>
+        </w:rPr>
+        <w:t xml:space="preserve"> و</w:t>
+      </w:r>
+      <w:r>
+        <w:rPr>
+          <w:rFonts w:hint="cs"/>
+          <w:rtl/>
+        </w:rPr>
+        <w:t xml:space="preserve"> فیش‌پرینت</w:t>
       </w:r>
       <w:r>
         <w:rPr>
@@ -2372,35 +2519,63 @@
           <w:rFonts w:hint="cs"/>
           <w:rtl/>
         </w:rPr>
-        <w:t xml:space="preserve">قطع شود. در این زمان فروش حضوری شما در فروشگاه </w:t>
-      </w:r>
-      <w:r>
-        <w:rPr>
-          <w:rFonts w:hint="cs"/>
-          <w:rtl/>
-        </w:rPr>
-        <w:t xml:space="preserve">تا زمان اتصال مجدد به اینترنت </w:t>
-      </w:r>
-      <w:r>
-        <w:rPr>
-          <w:rFonts w:hint="cs"/>
-          <w:rtl/>
-        </w:rPr>
-        <w:t xml:space="preserve">با مشکل مواجه می‌شود. برای رفع این </w:t>
-      </w:r>
-      <w:r>
-        <w:rPr>
-          <w:rFonts w:hint="cs"/>
-          <w:rtl/>
-        </w:rPr>
-        <w:t>مساله</w:t>
-      </w:r>
-      <w:r>
-        <w:rPr>
-          <w:rFonts w:hint="cs"/>
-          <w:rtl/>
-        </w:rPr>
-        <w:t xml:space="preserve"> ما امکان فروش آفلاین </w:t>
+        <w:t xml:space="preserve">قطع شود. </w:t>
+      </w:r>
+      <w:r>
+        <w:rPr>
+          <w:rFonts w:hint="cs"/>
+          <w:rtl/>
+        </w:rPr>
+        <w:t xml:space="preserve">ما برای این </w:t>
+      </w:r>
+      <w:r>
+        <w:rPr>
+          <w:rFonts w:hint="cs"/>
+          <w:rtl/>
+        </w:rPr>
+        <w:t xml:space="preserve">اختلال هم </w:t>
+      </w:r>
+      <w:r>
+        <w:rPr>
+          <w:rFonts w:hint="cs"/>
+          <w:rtl/>
+        </w:rPr>
+        <w:t xml:space="preserve">برنامه داریم </w:t>
+      </w:r>
+      <w:r>
+        <w:rPr>
+          <w:rFonts w:hint="cs"/>
+          <w:rtl/>
+        </w:rPr>
+        <w:t xml:space="preserve">و </w:t>
+      </w:r>
+      <w:r>
+        <w:rPr>
+          <w:rFonts w:hint="cs"/>
+          <w:rtl/>
+        </w:rPr>
+        <w:t xml:space="preserve">برای رفع این </w:t>
+      </w:r>
+      <w:r>
+        <w:rPr>
+          <w:rFonts w:hint="cs"/>
+          <w:rtl/>
+        </w:rPr>
+        <w:t>مشکل</w:t>
+      </w:r>
+      <w:r>
+        <w:rPr>
+          <w:rFonts w:hint="cs"/>
+          <w:rtl/>
+        </w:rPr>
+        <w:t>،</w:t>
+      </w:r>
+      <w:r>
+        <w:rPr>
+          <w:rFonts w:hint="cs"/>
+          <w:rtl/>
+        </w:rPr>
+        <w:t xml:space="preserve"> امکان فروش آفلاین </w:t>
       </w:r>
       <w:r>
         <w:rPr>
@@ -2513,7 +2688,21 @@
           <w:rFonts w:hint="cs"/>
           <w:rtl/>
         </w:rPr>
-        <w:t xml:space="preserve">جیبرس ارسال می‌شود تا </w:t>
+        <w:t>جیبرس ارسال می‌شو</w:t>
+      </w:r>
+      <w:r>
+        <w:rPr>
+          <w:rFonts w:hint="cs"/>
+          <w:rtl/>
+        </w:rPr>
+        <w:t>ن</w:t>
+      </w:r>
+      <w:r>
+        <w:rPr>
+          <w:rFonts w:hint="cs"/>
+          <w:rtl/>
+        </w:rPr>
+        <w:t xml:space="preserve">د تا </w:t>
       </w:r>
       <w:r>
         <w:rPr>
@@ -2674,7 +2863,7 @@
           <w:rFonts w:hint="cs"/>
           <w:rtl/>
         </w:rPr>
-        <w:t>فروشگاه آنلاین خودتون رو با قدرت جیبرس تجربه کنید؛ فروشگاهی زیبا، مدرن و یکپارچه که متصل به سیستم اصلی شماست. این فروشگاه به‌راحتی می‌تونه به دامنه دلخواه شما وصل بش</w:t>
+        <w:t>فروشگاه آنلاین خودتون رو با قدرت جیبرس تجربه کنید؛ فروشگاهی زیبا، مدرن و یکپارچه. این فروشگاه به‌راحتی می‌تونه به دامنه دلخواه شما وصل بش</w:t>
       </w:r>
       <w:r>
         <w:rPr>
@@ -2682,6 +2871,28 @@
           <w:rtl/>
         </w:rPr>
         <w:t>ه تا برند خودتون رو تبلیغ کنید.</w:t>
+      </w:r>
+    </w:p>
+    <w:p>
+      <w:pPr>
+        <w:pStyle w:val="Heading2"/>
+        <w:rPr>
+          <w:rtl/>
+        </w:rPr>
+      </w:pPr>
+      <w:r>
+        <w:rPr>
+          <w:rFonts w:hint="cs"/>
+          <w:rtl/>
+        </w:rPr>
+        <w:t>طراحی سفارشی فروشگاه</w:t>
+      </w:r>
+      <w:r>
+        <w:rPr>
+          <w:rFonts w:hint="cs"/>
+          <w:rtl/>
+        </w:rPr>
+        <w:t xml:space="preserve"> آنلاین</w:t>
       </w:r>
     </w:p>
     <w:p>
@@ -2698,13 +2909,13 @@
           <w:lang w:bidi="ar-SA"/>
         </w:rPr>
         <w:drawing>
-          <wp:anchor distT="0" distB="0" distL="114300" distR="114300" simplePos="0" relativeHeight="251659264" behindDoc="1" locked="0" layoutInCell="1" allowOverlap="1" wp14:anchorId="6D65E80B" wp14:editId="7983E0B5">
+          <wp:anchor distT="0" distB="0" distL="114300" distR="114300" simplePos="0" relativeHeight="251659264" behindDoc="1" locked="0" layoutInCell="1" allowOverlap="1" wp14:anchorId="5217548B" wp14:editId="64133482">
             <wp:simplePos x="0" y="0"/>
             <wp:positionH relativeFrom="column">
               <wp:posOffset>-709930</wp:posOffset>
             </wp:positionH>
             <wp:positionV relativeFrom="page">
-              <wp:posOffset>2254601</wp:posOffset>
+              <wp:posOffset>2444695</wp:posOffset>
             </wp:positionV>
             <wp:extent cx="7211060" cy="2703830"/>
             <wp:effectExtent l="0" t="0" r="8890" b="1270"/>
@@ -2809,14 +3020,6 @@
         </w:rPr>
         <w:t>رو برای شما انجام بدن.</w:t>
       </w:r>
-    </w:p>
-    <w:p>
-      <w:pPr>
-        <w:pStyle w:val="Matn"/>
-        <w:rPr>
-          <w:rtl/>
-        </w:rPr>
-      </w:pPr>
     </w:p>
     <w:p>
       <w:pPr>
@@ -3176,14 +3379,28 @@
           <w:rFonts w:hint="cs"/>
           <w:rtl/>
         </w:rPr>
-        <w:t xml:space="preserve">اپلیکیشن </w:t>
-      </w:r>
-      <w:r>
-        <w:rPr>
-          <w:rFonts w:hint="cs"/>
-          <w:rtl/>
-        </w:rPr>
-        <w:t>فروشگاه موبایلی کامل</w:t>
+        <w:t xml:space="preserve">اپ </w:t>
+      </w:r>
+      <w:r>
+        <w:rPr>
+          <w:rFonts w:hint="cs"/>
+          <w:rtl/>
+        </w:rPr>
+        <w:t>فروشگاه</w:t>
+      </w:r>
+      <w:r>
+        <w:rPr>
+          <w:rFonts w:hint="cs"/>
+          <w:rtl/>
+        </w:rPr>
+        <w:t>ی</w:t>
+      </w:r>
+      <w:r>
+        <w:rPr>
+          <w:rFonts w:hint="cs"/>
+          <w:rtl/>
+        </w:rPr>
+        <w:t xml:space="preserve"> کامل</w:t>
       </w:r>
       <w:r>
         <w:rPr>
@@ -3253,7 +3470,21 @@
           <w:rFonts w:hint="cs"/>
           <w:rtl/>
         </w:rPr>
-        <w:t xml:space="preserve"> طراحی و تولید کنن. ما هر کاری لازم داشته باشید، براتون انجام می‌دیم</w:t>
+        <w:t xml:space="preserve"> طراحی و تولید کنن</w:t>
+      </w:r>
+      <w:r>
+        <w:rPr>
+          <w:rFonts w:hint="cs"/>
+          <w:rtl/>
+        </w:rPr>
+        <w:t>د</w:t>
+      </w:r>
+      <w:r>
+        <w:rPr>
+          <w:rFonts w:hint="cs"/>
+          <w:rtl/>
+        </w:rPr>
+        <w:t>. ما هر کاری لازم داشته باشید، براتون انجام می‌دیم</w:t>
       </w:r>
       <w:r>
         <w:rPr>
@@ -4262,7 +4493,35 @@
           <w:rFonts w:hint="cs"/>
           <w:rtl/>
         </w:rPr>
-        <w:t>ا هرگز مشتری را از دست نمی‌دهید و می‌توانید در تماس بمانید.</w:t>
+        <w:t>ا هرگز مشتری را از دست نمی‌دهید و می‌توانید</w:t>
+      </w:r>
+      <w:r>
+        <w:rPr>
+          <w:rFonts w:hint="cs"/>
+          <w:rtl/>
+        </w:rPr>
+        <w:t xml:space="preserve"> با آنان</w:t>
+      </w:r>
+      <w:r>
+        <w:rPr>
+          <w:rFonts w:hint="cs"/>
+          <w:rtl/>
+        </w:rPr>
+        <w:t xml:space="preserve"> در تماس </w:t>
+      </w:r>
+      <w:r>
+        <w:rPr>
+          <w:rFonts w:hint="cs"/>
+          <w:rtl/>
+        </w:rPr>
+        <w:t>باشید</w:t>
+      </w:r>
+      <w:r>
+        <w:rPr>
+          <w:rFonts w:hint="cs"/>
+          <w:rtl/>
+        </w:rPr>
+        <w:t>.</w:t>
       </w:r>
     </w:p>
     <w:p>
@@ -4428,14 +4687,56 @@
           <w:rFonts w:hint="cs"/>
           <w:rtl/>
         </w:rPr>
-        <w:t xml:space="preserve">گزارشات طراحی شده در جیبرس، کاربردی و قابل فهم و زیبا هستن. با استفاده از گزارشات می‌تونید کسب و کار خودتون رو دقیق رصد کنید و نظارت موشکافانه‌ای روی جزئیات کار داشته باشید. </w:t>
-      </w:r>
-      <w:r>
-        <w:rPr>
-          <w:rFonts w:hint="cs"/>
-          <w:rtl/>
-        </w:rPr>
-        <w:t>گزارشات بسیاری داریم و به مرور هم داریم اون‌ها رو بیشتر و بیشتر می‌کنیم تا هر نیازی رو پاسخگو باشیم.</w:t>
+        <w:t>گزارشات طراحی شده در جیبرس، کاربردی و قابل فهم و زیبا هستن</w:t>
+      </w:r>
+      <w:r>
+        <w:rPr>
+          <w:rFonts w:hint="cs"/>
+          <w:rtl/>
+        </w:rPr>
+        <w:t>د</w:t>
+      </w:r>
+      <w:r>
+        <w:rPr>
+          <w:rFonts w:hint="cs"/>
+          <w:rtl/>
+        </w:rPr>
+        <w:t xml:space="preserve">. با استفاده از </w:t>
+      </w:r>
+      <w:r>
+        <w:rPr>
+          <w:rFonts w:hint="cs"/>
+          <w:rtl/>
+        </w:rPr>
+        <w:t xml:space="preserve">این </w:t>
+      </w:r>
+      <w:r>
+        <w:rPr>
+          <w:rFonts w:hint="cs"/>
+          <w:rtl/>
+        </w:rPr>
+        <w:t xml:space="preserve">گزارشات </w:t>
+      </w:r>
+      <w:r>
+        <w:rPr>
+          <w:rFonts w:hint="cs"/>
+          <w:rtl/>
+        </w:rPr>
+        <w:t xml:space="preserve">موثر، </w:t>
+      </w:r>
+      <w:r>
+        <w:rPr>
+          <w:rFonts w:hint="cs"/>
+          <w:rtl/>
+        </w:rPr>
+        <w:t>می‌تونید کسب و کار خودتون رو دقیق رصد کنید و نظارت موشکافانه</w:t>
+      </w:r>
+      <w:r>
+        <w:rPr>
+          <w:rFonts w:hint="cs"/>
+          <w:rtl/>
+        </w:rPr>
+        <w:t>‌ای روی جزئیات کار داشته باشید.</w:t>
       </w:r>
     </w:p>
     <w:p>
@@ -4653,15 +4954,49 @@
           <w:rFonts w:hint="cs"/>
           <w:rtl/>
         </w:rPr>
-        <w:t>هزینه‌های شخصی خود را ثبت و دنبال کنید و با ایجاد نظم مالی، کنترل هزینه‌ها، بودجه‌بندی و پس‌انداز، زندگی زیباتری را تجربه کنید. این حق شماست که بدانید پولی که برای کسب آن زحمت کشیده‌اید، در کجا خرج می‌شود. بدون نیاز به دانش حسابداری و با ثبت ساده اطلاعات دخل و خرج خودتون تو جیبرس، شیرینی پس‌انداز هزینه‌های مخفی را تجربه کنید.</w:t>
-      </w:r>
-      <w:r>
-        <w:rPr>
-          <w:rFonts w:hint="cs"/>
-          <w:noProof/>
-          <w:lang w:bidi="ar-SA"/>
-        </w:rPr>
-        <w:t xml:space="preserve"> </w:t>
+        <w:t xml:space="preserve">هزینه‌های شخصی خود را ثبت و دنبال کنید و با ایجاد نظم مالی، کنترل هزینه‌ها، بودجه‌بندی و پس‌انداز، زندگی زیباتری را تجربه کنید. این حق شماست که بدانید پولی که برای کسب آن زحمت کشیده‌اید، در کجا خرج می‌شود. بدون نیاز به دانش حسابداری و با ثبت ساده اطلاعات دخل و خرج خودتون </w:t>
+      </w:r>
+      <w:r>
+        <w:rPr>
+          <w:rFonts w:hint="cs"/>
+          <w:rtl/>
+        </w:rPr>
+        <w:t>در</w:t>
+      </w:r>
+      <w:r>
+        <w:rPr>
+          <w:rFonts w:hint="cs"/>
+          <w:rtl/>
+        </w:rPr>
+        <w:t xml:space="preserve"> جیبرس،</w:t>
+      </w:r>
+      <w:r>
+        <w:rPr>
+          <w:rFonts w:hint="cs"/>
+          <w:rtl/>
+        </w:rPr>
+        <w:t xml:space="preserve"> از</w:t>
+      </w:r>
+      <w:r>
+        <w:rPr>
+          <w:rFonts w:hint="cs"/>
+          <w:rtl/>
+        </w:rPr>
+        <w:t xml:space="preserve"> شیرینی پس‌انداز هزینه‌های مخفی </w:t>
+      </w:r>
+      <w:r>
+        <w:rPr>
+          <w:rFonts w:hint="cs"/>
+          <w:rtl/>
+        </w:rPr>
+        <w:t>لذت ببرید</w:t>
+      </w:r>
+      <w:r>
+        <w:rPr>
+          <w:rFonts w:hint="cs"/>
+          <w:rtl/>
+        </w:rPr>
+        <w:t>.</w:t>
       </w:r>
     </w:p>
     <w:p>
@@ -4746,14 +5081,77 @@
           <w:rFonts w:hint="cs"/>
           <w:rtl/>
         </w:rPr>
-        <w:t>ثبت تمام عملیات‌های مربوط به چک، یادآوری سررسید چک، راس‌گیری چک و انواع گزارشات متنوع و کاربردی که باعث حذف حساب و کتاب دستی و هوشمند شدن اطلاع‌رسانی‌ها میشه و اینطور</w:t>
-      </w:r>
-      <w:r>
-        <w:rPr>
-          <w:rFonts w:hint="cs"/>
-          <w:rtl/>
-        </w:rPr>
-        <w:t>ی هیچ چکی رو فراموش نخواهید کرد.</w:t>
+        <w:t xml:space="preserve">با </w:t>
+      </w:r>
+      <w:r>
+        <w:rPr>
+          <w:rFonts w:hint="cs"/>
+          <w:rtl/>
+        </w:rPr>
+        <w:t>حذف حساب و کتاب دستی و هوشمند شدن اطلاع‌رسانی‌ها</w:t>
+      </w:r>
+      <w:r>
+        <w:rPr>
+          <w:rFonts w:hint="cs"/>
+          <w:rtl/>
+        </w:rPr>
+        <w:t xml:space="preserve">ی چک‌هاتون، با جیبرس </w:t>
+      </w:r>
+      <w:r>
+        <w:rPr>
+          <w:rFonts w:hint="cs"/>
+          <w:rtl/>
+        </w:rPr>
+        <w:t>هیچ چکی رو فراموش نخواهید کرد.</w:t>
+      </w:r>
+      <w:r>
+        <w:rPr>
+          <w:rFonts w:hint="cs"/>
+          <w:rtl/>
+        </w:rPr>
+        <w:t xml:space="preserve"> </w:t>
+      </w:r>
+      <w:r>
+        <w:rPr>
+          <w:rFonts w:hint="cs"/>
+          <w:rtl/>
+        </w:rPr>
+        <w:t>یادآوری سررسید چک</w:t>
+      </w:r>
+      <w:r>
+        <w:rPr>
+          <w:rFonts w:hint="cs"/>
+          <w:rtl/>
+        </w:rPr>
+        <w:t>‌های دریافتی و پرداختی</w:t>
+      </w:r>
+      <w:r>
+        <w:rPr>
+          <w:rFonts w:hint="cs"/>
+          <w:rtl/>
+        </w:rPr>
+        <w:t>، راس‌گیری چک</w:t>
+      </w:r>
+      <w:r>
+        <w:rPr>
+          <w:rFonts w:hint="cs"/>
+          <w:rtl/>
+        </w:rPr>
+        <w:t xml:space="preserve"> و </w:t>
+      </w:r>
+      <w:r>
+        <w:rPr>
+          <w:rFonts w:hint="cs"/>
+          <w:rtl/>
+        </w:rPr>
+        <w:t>تمام عملیات‌های مربوط به چک</w:t>
+      </w:r>
+      <w:r>
+        <w:rPr>
+          <w:rFonts w:hint="cs"/>
+          <w:rtl/>
+        </w:rPr>
+        <w:t xml:space="preserve"> را در جیبرس داشته باشید.</w:t>
       </w:r>
     </w:p>
     <w:p>
@@ -5076,14 +5474,7 @@
           <w:rFonts w:hint="cs"/>
           <w:rtl/>
         </w:rPr>
-        <w:t xml:space="preserve">خرید </w:t>
-      </w:r>
-      <w:r>
-        <w:rPr>
-          <w:rFonts w:hint="cs"/>
-          <w:rtl/>
-        </w:rPr>
-        <w:t>اشتراک</w:t>
+        <w:t>استفاده</w:t>
       </w:r>
       <w:r>
         <w:rPr>
@@ -5181,16 +5572,7 @@
           <w:rFonts w:hint="cs"/>
           <w:rtl/>
         </w:rPr>
-        <w:t>مناسب و به نسبت کیفیت ارائه شده،</w:t>
-      </w:r>
-      <w:bookmarkStart w:id="0" w:name="_GoBack"/>
-      <w:bookmarkEnd w:id="0"/>
-      <w:r>
-        <w:rPr>
-          <w:rFonts w:hint="cs"/>
-          <w:rtl/>
-        </w:rPr>
-        <w:t xml:space="preserve"> باورنکردنی است.</w:t>
+        <w:t>مناسب و به نسبت کیفیت ارائه شده، باورنکردنی است.</w:t>
       </w:r>
     </w:p>
     <w:p>
@@ -5635,7 +6017,32 @@
           <w:rFonts w:hint="cs"/>
           <w:rtl/>
         </w:rPr>
-        <w:t xml:space="preserve">ساخت حساب‌کاربری و راه‌اندازی فروشگاه در کسری از ثانیه و بدون نیاز به آموزش خاص و دانش فنی قابل انجام است. تمام فرآیندها و امکانات بر بستر وب بوده و آموزش استفاده از آن نیز در مرکز راهنمایی موجود است و نیاز به آموزش حضوری </w:t>
+        <w:t xml:space="preserve">ساخت حساب‌کاربری و راه‌اندازی فروشگاه در کسری از ثانیه و بدون نیاز به آموزش خاص و دانش فنی قابل انجام است. تمام فرآیندها و امکانات بر بستر وب بوده و آموزش استفاده از آن نیز در </w:t>
+      </w:r>
+      <w:r>
+        <w:rPr>
+          <w:rFonts w:hint="cs"/>
+          <w:b/>
+          <w:bCs/>
+          <w:rtl/>
+        </w:rPr>
+        <w:t>مرکز راهنمایی</w:t>
+      </w:r>
+      <w:r>
+        <w:rPr>
+          <w:rFonts w:hint="cs"/>
+          <w:b/>
+          <w:bCs/>
+          <w:rtl/>
+        </w:rPr>
+        <w:t xml:space="preserve"> جیبرس</w:t>
+      </w:r>
+      <w:r>
+        <w:rPr>
+          <w:rFonts w:hint="cs"/>
+          <w:rtl/>
+        </w:rPr>
+        <w:t xml:space="preserve"> موجود است و نیاز به آموزش حضوری </w:t>
       </w:r>
       <w:r>
         <w:rPr>
@@ -6017,7 +6424,15 @@
         <w:rPr>
           <w:rtl/>
         </w:rPr>
-        <w:t xml:space="preserve"> فرار، با توکل به خدا و با ا</w:t>
+        <w:t xml:space="preserve"> فرار، با توکل به خدا و </w:t>
+      </w:r>
+      <w:bookmarkStart w:id="0" w:name="_GoBack"/>
+      <w:bookmarkEnd w:id="0"/>
+      <w:r>
+        <w:rPr>
+          <w:rtl/>
+        </w:rPr>
+        <w:t>با ا</w:t>
       </w:r>
       <w:r>
         <w:rPr>
@@ -6358,7 +6773,6 @@
       <w:pPr>
         <w:jc w:val="center"/>
         <w:rPr>
-          <w:rFonts w:hint="cs"/>
           <w:sz w:val="16"/>
           <w:szCs w:val="16"/>
           <w:rtl/>
@@ -6511,7 +6925,6 @@
       <w:pPr>
         <w:bidi w:val="0"/>
         <w:rPr>
-          <w:rFonts w:hint="cs"/>
           <w:rtl/>
         </w:rPr>
       </w:pPr>
@@ -8836,13 +9249,13 @@
         <a:p>
           <a:pPr algn="ctr"/>
           <a:r>
-            <a:rPr lang="fa-IR" sz="1600" b="1">
+            <a:rPr lang="fa-IR" sz="900" b="1">
               <a:latin typeface="IRANSans" panose="020B0506030804020204" pitchFamily="34" charset="-78"/>
               <a:cs typeface="IRANSans" panose="020B0506030804020204" pitchFamily="34" charset="-78"/>
             </a:rPr>
-            <a:t>جیبرس</a:t>
+            <a:t>(لوگوی جیبرس‌)</a:t>
           </a:r>
-          <a:endParaRPr lang="en-US" sz="1600" b="1"/>
+          <a:endParaRPr lang="en-US" sz="900" b="1"/>
         </a:p>
       </dgm:t>
     </dgm:pt>
@@ -9227,6 +9640,13 @@
     <dgm:pt modelId="{E88A4D51-CA66-4940-8058-ED22DCEE4751}" type="pres">
       <dgm:prSet presAssocID="{29C91646-99BA-4CA5-8A2B-4EC0D936CF61}" presName="sibTrans" presStyleLbl="sibTrans2D1" presStyleIdx="0" presStyleCnt="7"/>
       <dgm:spPr/>
+      <dgm:t>
+        <a:bodyPr/>
+        <a:lstStyle/>
+        <a:p>
+          <a:endParaRPr lang="en-US"/>
+        </a:p>
+      </dgm:t>
     </dgm:pt>
     <dgm:pt modelId="{FCFC9937-B7F4-4550-9053-3F4236A096F9}" type="pres">
       <dgm:prSet presAssocID="{E1F72AC1-3392-4B5E-8F14-2C9F1F6C054A}" presName="node" presStyleLbl="node1" presStyleIdx="1" presStyleCnt="7">
@@ -9340,6 +9760,13 @@
     <dgm:pt modelId="{1A62B055-73DA-43E6-A589-5057CE401C67}" type="pres">
       <dgm:prSet presAssocID="{09B00F4B-0801-437C-AB5B-25FCAFEF7B62}" presName="sibTrans" presStyleLbl="sibTrans2D1" presStyleIdx="4" presStyleCnt="7"/>
       <dgm:spPr/>
+      <dgm:t>
+        <a:bodyPr/>
+        <a:lstStyle/>
+        <a:p>
+          <a:endParaRPr lang="en-US"/>
+        </a:p>
+      </dgm:t>
     </dgm:pt>
     <dgm:pt modelId="{D72B543A-3AA6-4E5F-8A49-AA6183BAB87F}" type="pres">
       <dgm:prSet presAssocID="{8835F9B6-3502-4737-9416-0B5594BD1547}" presName="node" presStyleLbl="node1" presStyleIdx="5" presStyleCnt="7">
@@ -9393,33 +9820,40 @@
     <dgm:pt modelId="{7D56C185-220B-4FF9-BDDF-F7D841FA45A7}" type="pres">
       <dgm:prSet presAssocID="{594DE8CF-B1C4-449A-B395-1F9832D4F8C4}" presName="sibTrans" presStyleLbl="sibTrans2D1" presStyleIdx="6" presStyleCnt="7"/>
       <dgm:spPr/>
+      <dgm:t>
+        <a:bodyPr/>
+        <a:lstStyle/>
+        <a:p>
+          <a:endParaRPr lang="en-US"/>
+        </a:p>
+      </dgm:t>
     </dgm:pt>
   </dgm:ptLst>
   <dgm:cxnLst>
-    <dgm:cxn modelId="{C1B8A387-30C9-434B-BAC7-C76E521389F5}" type="presOf" srcId="{6BFAF6A5-706E-4A52-B722-4C41695162A5}" destId="{9D4CEEBF-5921-4C88-81D5-03EDE1AB8AAF}" srcOrd="0" destOrd="0" presId="urn:microsoft.com/office/officeart/2005/8/layout/radial6"/>
+    <dgm:cxn modelId="{0208AF3D-7997-4008-8ECA-FE30FF64A29C}" srcId="{63156A17-4E3C-4CE7-A605-66DF3B1B4612}" destId="{B9FA3329-8FFF-4CCF-B6B4-061D2ECCA058}" srcOrd="4" destOrd="0" parTransId="{34C4E1C9-1D33-43C5-8826-5DBDB4441B72}" sibTransId="{09B00F4B-0801-437C-AB5B-25FCAFEF7B62}"/>
+    <dgm:cxn modelId="{C6C3C808-E4F0-4968-A33B-A14EC8DF2256}" type="presOf" srcId="{E1F72AC1-3392-4B5E-8F14-2C9F1F6C054A}" destId="{FCFC9937-B7F4-4550-9053-3F4236A096F9}" srcOrd="0" destOrd="0" presId="urn:microsoft.com/office/officeart/2005/8/layout/radial6"/>
+    <dgm:cxn modelId="{C45DCE20-BF11-4780-B2C1-4FE352368B21}" type="presOf" srcId="{8835F9B6-3502-4737-9416-0B5594BD1547}" destId="{D72B543A-3AA6-4E5F-8A49-AA6183BAB87F}" srcOrd="0" destOrd="0" presId="urn:microsoft.com/office/officeart/2005/8/layout/radial6"/>
+    <dgm:cxn modelId="{90B8D806-92E8-4001-B756-FD10B4F54A43}" type="presOf" srcId="{63156A17-4E3C-4CE7-A605-66DF3B1B4612}" destId="{407A8679-7B4F-4534-9D45-CBF90F387958}" srcOrd="0" destOrd="0" presId="urn:microsoft.com/office/officeart/2005/8/layout/radial6"/>
     <dgm:cxn modelId="{C23CE79B-50D9-49A4-98FA-B1090D266677}" type="presOf" srcId="{594DE8CF-B1C4-449A-B395-1F9832D4F8C4}" destId="{7D56C185-220B-4FF9-BDDF-F7D841FA45A7}" srcOrd="0" destOrd="0" presId="urn:microsoft.com/office/officeart/2005/8/layout/radial6"/>
-    <dgm:cxn modelId="{80E8B2D1-B320-4A54-B71B-8807533A3613}" srcId="{63156A17-4E3C-4CE7-A605-66DF3B1B4612}" destId="{8938F666-D38D-4F94-AF03-9CD4DB5823DE}" srcOrd="6" destOrd="0" parTransId="{D626DAAC-44C8-4C55-9634-4A90FC989CE4}" sibTransId="{594DE8CF-B1C4-449A-B395-1F9832D4F8C4}"/>
-    <dgm:cxn modelId="{D82288CB-F2F8-4E36-AF4A-5C276A40A798}" srcId="{63156A17-4E3C-4CE7-A605-66DF3B1B4612}" destId="{8835F9B6-3502-4737-9416-0B5594BD1547}" srcOrd="5" destOrd="0" parTransId="{DBE08158-851F-40B7-BB18-1FE38D85A003}" sibTransId="{F81E182C-DCCE-4F2E-ABAC-C0BFD4F71519}"/>
     <dgm:cxn modelId="{32FD9D6B-6484-46DD-820B-5E836DEBEC90}" type="presOf" srcId="{09B00F4B-0801-437C-AB5B-25FCAFEF7B62}" destId="{1A62B055-73DA-43E6-A589-5057CE401C67}" srcOrd="0" destOrd="0" presId="urn:microsoft.com/office/officeart/2005/8/layout/radial6"/>
     <dgm:cxn modelId="{7CE22B15-A997-4F0B-B5C9-390121D8C0A7}" type="presOf" srcId="{1A0460E5-64A4-4B6C-96DE-BA681B47A1F9}" destId="{ED77780E-266E-44ED-8A54-1B26A0A8214E}" srcOrd="0" destOrd="0" presId="urn:microsoft.com/office/officeart/2005/8/layout/radial6"/>
-    <dgm:cxn modelId="{73044795-3F83-4F27-BB1E-5343052F8B05}" type="presOf" srcId="{8938F666-D38D-4F94-AF03-9CD4DB5823DE}" destId="{E88F6C7B-7B9D-4B65-9F39-8F3E5A5E5A3B}" srcOrd="0" destOrd="0" presId="urn:microsoft.com/office/officeart/2005/8/layout/radial6"/>
-    <dgm:cxn modelId="{C6C3C808-E4F0-4968-A33B-A14EC8DF2256}" type="presOf" srcId="{E1F72AC1-3392-4B5E-8F14-2C9F1F6C054A}" destId="{FCFC9937-B7F4-4550-9053-3F4236A096F9}" srcOrd="0" destOrd="0" presId="urn:microsoft.com/office/officeart/2005/8/layout/radial6"/>
+    <dgm:cxn modelId="{D82288CB-F2F8-4E36-AF4A-5C276A40A798}" srcId="{63156A17-4E3C-4CE7-A605-66DF3B1B4612}" destId="{8835F9B6-3502-4737-9416-0B5594BD1547}" srcOrd="5" destOrd="0" parTransId="{DBE08158-851F-40B7-BB18-1FE38D85A003}" sibTransId="{F81E182C-DCCE-4F2E-ABAC-C0BFD4F71519}"/>
+    <dgm:cxn modelId="{2B451358-80E5-4AFF-830F-1961D3F88032}" type="presOf" srcId="{88FE602B-5C0B-4381-9F60-6C0B8DCE032C}" destId="{431BEAF7-E6D0-4D8B-AA7B-2513E8B6D6EB}" srcOrd="0" destOrd="0" presId="urn:microsoft.com/office/officeart/2005/8/layout/radial6"/>
+    <dgm:cxn modelId="{B4BCE46C-2D9C-4014-8A53-20D8890DB584}" srcId="{1A0460E5-64A4-4B6C-96DE-BA681B47A1F9}" destId="{63156A17-4E3C-4CE7-A605-66DF3B1B4612}" srcOrd="0" destOrd="0" parTransId="{AF005EA2-FAAF-4057-A11E-A46F62A6AE5D}" sibTransId="{195E0810-7263-4E69-8505-B4BBF920EA8F}"/>
+    <dgm:cxn modelId="{FE3E83D0-6E19-4833-9172-D0F7F540A1A9}" type="presOf" srcId="{8C59AF42-07C5-4713-BED9-A43DFA0A8366}" destId="{85C44C06-8028-4E31-87EB-11014C82A8F1}" srcOrd="0" destOrd="0" presId="urn:microsoft.com/office/officeart/2005/8/layout/radial6"/>
+    <dgm:cxn modelId="{A2A18123-EC21-46F2-A028-DBC530F29F95}" type="presOf" srcId="{95517E52-BCA8-4A3B-B40A-594E38286850}" destId="{D2F69F14-927F-48B0-A91A-57C9A87C7BD6}" srcOrd="0" destOrd="0" presId="urn:microsoft.com/office/officeart/2005/8/layout/radial6"/>
+    <dgm:cxn modelId="{01C7E5AF-EDA4-49DC-9EF0-071347B81426}" type="presOf" srcId="{F81E182C-DCCE-4F2E-ABAC-C0BFD4F71519}" destId="{D43918AF-DFDF-4C7D-A57B-F4F82F0D8BCF}" srcOrd="0" destOrd="0" presId="urn:microsoft.com/office/officeart/2005/8/layout/radial6"/>
+    <dgm:cxn modelId="{C1B8A387-30C9-434B-BAC7-C76E521389F5}" type="presOf" srcId="{6BFAF6A5-706E-4A52-B722-4C41695162A5}" destId="{9D4CEEBF-5921-4C88-81D5-03EDE1AB8AAF}" srcOrd="0" destOrd="0" presId="urn:microsoft.com/office/officeart/2005/8/layout/radial6"/>
     <dgm:cxn modelId="{FFB0D5B2-045F-4F35-B389-C93CD7CBD19F}" type="presOf" srcId="{29C91646-99BA-4CA5-8A2B-4EC0D936CF61}" destId="{E88A4D51-CA66-4940-8058-ED22DCEE4751}" srcOrd="0" destOrd="0" presId="urn:microsoft.com/office/officeart/2005/8/layout/radial6"/>
-    <dgm:cxn modelId="{C45DCE20-BF11-4780-B2C1-4FE352368B21}" type="presOf" srcId="{8835F9B6-3502-4737-9416-0B5594BD1547}" destId="{D72B543A-3AA6-4E5F-8A49-AA6183BAB87F}" srcOrd="0" destOrd="0" presId="urn:microsoft.com/office/officeart/2005/8/layout/radial6"/>
-    <dgm:cxn modelId="{90B8D806-92E8-4001-B756-FD10B4F54A43}" type="presOf" srcId="{63156A17-4E3C-4CE7-A605-66DF3B1B4612}" destId="{407A8679-7B4F-4534-9D45-CBF90F387958}" srcOrd="0" destOrd="0" presId="urn:microsoft.com/office/officeart/2005/8/layout/radial6"/>
     <dgm:cxn modelId="{87D1EAB0-2933-4FD5-AB6B-E7E0D5F5E050}" srcId="{63156A17-4E3C-4CE7-A605-66DF3B1B4612}" destId="{8C59AF42-07C5-4713-BED9-A43DFA0A8366}" srcOrd="2" destOrd="0" parTransId="{4EC1B311-95C9-47EF-B790-31D7F9077802}" sibTransId="{1B6B0ECD-CA19-4BF7-9202-61A8C150F626}"/>
     <dgm:cxn modelId="{2B655AF5-AFA9-4AA4-847A-F0E9F6A4FC5E}" srcId="{63156A17-4E3C-4CE7-A605-66DF3B1B4612}" destId="{E1F72AC1-3392-4B5E-8F14-2C9F1F6C054A}" srcOrd="1" destOrd="0" parTransId="{E9565D62-523B-4B19-813E-1FB17CC5D455}" sibTransId="{597883D4-82C8-4BF4-8436-DD8EA70DD98B}"/>
-    <dgm:cxn modelId="{FE3E83D0-6E19-4833-9172-D0F7F540A1A9}" type="presOf" srcId="{8C59AF42-07C5-4713-BED9-A43DFA0A8366}" destId="{85C44C06-8028-4E31-87EB-11014C82A8F1}" srcOrd="0" destOrd="0" presId="urn:microsoft.com/office/officeart/2005/8/layout/radial6"/>
-    <dgm:cxn modelId="{01C7E5AF-EDA4-49DC-9EF0-071347B81426}" type="presOf" srcId="{F81E182C-DCCE-4F2E-ABAC-C0BFD4F71519}" destId="{D43918AF-DFDF-4C7D-A57B-F4F82F0D8BCF}" srcOrd="0" destOrd="0" presId="urn:microsoft.com/office/officeart/2005/8/layout/radial6"/>
+    <dgm:cxn modelId="{1F837BEE-C944-4845-9457-DF1D3D65907E}" srcId="{63156A17-4E3C-4CE7-A605-66DF3B1B4612}" destId="{88FE602B-5C0B-4381-9F60-6C0B8DCE032C}" srcOrd="0" destOrd="0" parTransId="{3209A4F2-ECBA-465E-BA41-2F694DB28998}" sibTransId="{29C91646-99BA-4CA5-8A2B-4EC0D936CF61}"/>
+    <dgm:cxn modelId="{73F75ADB-0666-49FF-A2D1-F45857572137}" type="presOf" srcId="{B9FA3329-8FFF-4CCF-B6B4-061D2ECCA058}" destId="{514ADE6F-B52F-4748-8996-662B236A1FC7}" srcOrd="0" destOrd="0" presId="urn:microsoft.com/office/officeart/2005/8/layout/radial6"/>
     <dgm:cxn modelId="{7FCD5693-8401-4AEC-BA7B-284957116ACF}" type="presOf" srcId="{597883D4-82C8-4BF4-8436-DD8EA70DD98B}" destId="{EBB4AD87-53E3-45DC-97F1-50B37836D6E7}" srcOrd="0" destOrd="0" presId="urn:microsoft.com/office/officeart/2005/8/layout/radial6"/>
-    <dgm:cxn modelId="{B4BCE46C-2D9C-4014-8A53-20D8890DB584}" srcId="{1A0460E5-64A4-4B6C-96DE-BA681B47A1F9}" destId="{63156A17-4E3C-4CE7-A605-66DF3B1B4612}" srcOrd="0" destOrd="0" parTransId="{AF005EA2-FAAF-4057-A11E-A46F62A6AE5D}" sibTransId="{195E0810-7263-4E69-8505-B4BBF920EA8F}"/>
+    <dgm:cxn modelId="{73044795-3F83-4F27-BB1E-5343052F8B05}" type="presOf" srcId="{8938F666-D38D-4F94-AF03-9CD4DB5823DE}" destId="{E88F6C7B-7B9D-4B65-9F39-8F3E5A5E5A3B}" srcOrd="0" destOrd="0" presId="urn:microsoft.com/office/officeart/2005/8/layout/radial6"/>
+    <dgm:cxn modelId="{479897CB-B14B-4505-9611-79F7833F735D}" type="presOf" srcId="{1B6B0ECD-CA19-4BF7-9202-61A8C150F626}" destId="{81F2992D-18B6-4EA1-9EE3-A081F8B8FA20}" srcOrd="0" destOrd="0" presId="urn:microsoft.com/office/officeart/2005/8/layout/radial6"/>
+    <dgm:cxn modelId="{80E8B2D1-B320-4A54-B71B-8807533A3613}" srcId="{63156A17-4E3C-4CE7-A605-66DF3B1B4612}" destId="{8938F666-D38D-4F94-AF03-9CD4DB5823DE}" srcOrd="6" destOrd="0" parTransId="{D626DAAC-44C8-4C55-9634-4A90FC989CE4}" sibTransId="{594DE8CF-B1C4-449A-B395-1F9832D4F8C4}"/>
     <dgm:cxn modelId="{4028D33D-A7D2-4404-83C2-7C7DDCB39C9F}" srcId="{63156A17-4E3C-4CE7-A605-66DF3B1B4612}" destId="{95517E52-BCA8-4A3B-B40A-594E38286850}" srcOrd="3" destOrd="0" parTransId="{358F21B9-3968-45FD-B15D-E8952809505F}" sibTransId="{6BFAF6A5-706E-4A52-B722-4C41695162A5}"/>
-    <dgm:cxn modelId="{1F837BEE-C944-4845-9457-DF1D3D65907E}" srcId="{63156A17-4E3C-4CE7-A605-66DF3B1B4612}" destId="{88FE602B-5C0B-4381-9F60-6C0B8DCE032C}" srcOrd="0" destOrd="0" parTransId="{3209A4F2-ECBA-465E-BA41-2F694DB28998}" sibTransId="{29C91646-99BA-4CA5-8A2B-4EC0D936CF61}"/>
-    <dgm:cxn modelId="{479897CB-B14B-4505-9611-79F7833F735D}" type="presOf" srcId="{1B6B0ECD-CA19-4BF7-9202-61A8C150F626}" destId="{81F2992D-18B6-4EA1-9EE3-A081F8B8FA20}" srcOrd="0" destOrd="0" presId="urn:microsoft.com/office/officeart/2005/8/layout/radial6"/>
-    <dgm:cxn modelId="{A2A18123-EC21-46F2-A028-DBC530F29F95}" type="presOf" srcId="{95517E52-BCA8-4A3B-B40A-594E38286850}" destId="{D2F69F14-927F-48B0-A91A-57C9A87C7BD6}" srcOrd="0" destOrd="0" presId="urn:microsoft.com/office/officeart/2005/8/layout/radial6"/>
-    <dgm:cxn modelId="{2B451358-80E5-4AFF-830F-1961D3F88032}" type="presOf" srcId="{88FE602B-5C0B-4381-9F60-6C0B8DCE032C}" destId="{431BEAF7-E6D0-4D8B-AA7B-2513E8B6D6EB}" srcOrd="0" destOrd="0" presId="urn:microsoft.com/office/officeart/2005/8/layout/radial6"/>
-    <dgm:cxn modelId="{0208AF3D-7997-4008-8ECA-FE30FF64A29C}" srcId="{63156A17-4E3C-4CE7-A605-66DF3B1B4612}" destId="{B9FA3329-8FFF-4CCF-B6B4-061D2ECCA058}" srcOrd="4" destOrd="0" parTransId="{34C4E1C9-1D33-43C5-8826-5DBDB4441B72}" sibTransId="{09B00F4B-0801-437C-AB5B-25FCAFEF7B62}"/>
-    <dgm:cxn modelId="{73F75ADB-0666-49FF-A2D1-F45857572137}" type="presOf" srcId="{B9FA3329-8FFF-4CCF-B6B4-061D2ECCA058}" destId="{514ADE6F-B52F-4748-8996-662B236A1FC7}" srcOrd="0" destOrd="0" presId="urn:microsoft.com/office/officeart/2005/8/layout/radial6"/>
     <dgm:cxn modelId="{E13AD8F5-54A1-4255-A5B0-20C32CE7F6B1}" type="presParOf" srcId="{ED77780E-266E-44ED-8A54-1B26A0A8214E}" destId="{407A8679-7B4F-4534-9D45-CBF90F387958}" srcOrd="0" destOrd="0" presId="urn:microsoft.com/office/officeart/2005/8/layout/radial6"/>
     <dgm:cxn modelId="{FDD99D8E-2ADF-42A7-9974-F3B9E3FBBCF6}" type="presParOf" srcId="{ED77780E-266E-44ED-8A54-1B26A0A8214E}" destId="{431BEAF7-E6D0-4D8B-AA7B-2513E8B6D6EB}" srcOrd="1" destOrd="0" presId="urn:microsoft.com/office/officeart/2005/8/layout/radial6"/>
     <dgm:cxn modelId="{20536C27-52B7-4754-BB36-F9E9D822048A}" type="presParOf" srcId="{ED77780E-266E-44ED-8A54-1B26A0A8214E}" destId="{5234D717-C639-48DC-8975-4D063845A7C1}" srcOrd="2" destOrd="0" presId="urn:microsoft.com/office/officeart/2005/8/layout/radial6"/>
@@ -10105,12 +10539,12 @@
         </a:fontRef>
       </dsp:style>
       <dsp:txBody>
-        <a:bodyPr spcFirstLastPara="0" vert="horz" wrap="square" lIns="20320" tIns="20320" rIns="20320" bIns="20320" numCol="1" spcCol="1270" anchor="ctr" anchorCtr="0">
+        <a:bodyPr spcFirstLastPara="0" vert="horz" wrap="square" lIns="11430" tIns="11430" rIns="11430" bIns="11430" numCol="1" spcCol="1270" anchor="ctr" anchorCtr="0">
           <a:noAutofit/>
         </a:bodyPr>
         <a:lstStyle/>
         <a:p>
-          <a:pPr lvl="0" algn="ctr" defTabSz="711200">
+          <a:pPr lvl="0" algn="ctr" defTabSz="400050">
             <a:lnSpc>
               <a:spcPct val="90000"/>
             </a:lnSpc>
@@ -10122,13 +10556,13 @@
             </a:spcAft>
           </a:pPr>
           <a:r>
-            <a:rPr lang="fa-IR" sz="1600" b="1" kern="1200">
+            <a:rPr lang="fa-IR" sz="900" b="1" kern="1200">
               <a:latin typeface="IRANSans" panose="020B0506030804020204" pitchFamily="34" charset="-78"/>
               <a:cs typeface="IRANSans" panose="020B0506030804020204" pitchFamily="34" charset="-78"/>
             </a:rPr>
-            <a:t>جیبرس</a:t>
+            <a:t>(لوگوی جیبرس‌)</a:t>
           </a:r>
-          <a:endParaRPr lang="en-US" sz="1600" b="1" kern="1200"/>
+          <a:endParaRPr lang="en-US" sz="900" b="1" kern="1200"/>
         </a:p>
       </dsp:txBody>
       <dsp:txXfrm>
@@ -12402,7 +12836,7 @@
     <w:charset w:val="00"/>
     <w:family w:val="roman"/>
     <w:pitch w:val="variable"/>
-    <w:sig w:usb0="E0002AFF" w:usb1="C0007841" w:usb2="00000009" w:usb3="00000000" w:csb0="000001FF" w:csb1="00000000"/>
+    <w:sig w:usb0="E0002EFF" w:usb1="C000785B" w:usb2="00000009" w:usb3="00000000" w:csb0="000001FF" w:csb1="00000000"/>
   </w:font>
   <w:font w:name="Courier New">
     <w:panose1 w:val="02070309020205020404"/>
@@ -12423,7 +12857,7 @@
     <w:charset w:val="00"/>
     <w:family w:val="swiss"/>
     <w:pitch w:val="variable"/>
-    <w:sig w:usb0="E10002FF" w:usb1="4000ACFF" w:usb2="00000009" w:usb3="00000000" w:csb0="0000019F" w:csb1="00000000"/>
+    <w:sig w:usb0="E0002EFF" w:usb1="C000247B" w:usb2="00000009" w:usb3="00000000" w:csb0="000001FF" w:csb1="00000000"/>
   </w:font>
   <w:font w:name="IRANSans">
     <w:panose1 w:val="02040503050201020203"/>
@@ -12437,14 +12871,14 @@
     <w:charset w:val="00"/>
     <w:family w:val="swiss"/>
     <w:pitch w:val="variable"/>
-    <w:sig w:usb0="E0002AFF" w:usb1="C0007843" w:usb2="00000009" w:usb3="00000000" w:csb0="000001FF" w:csb1="00000000"/>
+    <w:sig w:usb0="E0002EFF" w:usb1="C000785B" w:usb2="00000009" w:usb3="00000000" w:csb0="000001FF" w:csb1="00000000"/>
   </w:font>
   <w:font w:name="Calibri Light">
     <w:panose1 w:val="020F0302020204030204"/>
     <w:charset w:val="00"/>
     <w:family w:val="swiss"/>
     <w:pitch w:val="variable"/>
-    <w:sig w:usb0="A00002EF" w:usb1="4000207B" w:usb2="00000000" w:usb3="00000000" w:csb0="0000009F" w:csb1="00000000"/>
+    <w:sig w:usb0="E0002AFF" w:usb1="C000247B" w:usb2="00000009" w:usb3="00000000" w:csb0="000001FF" w:csb1="00000000"/>
   </w:font>
 </w:fonts>
 </file>
@@ -12464,8 +12898,10 @@
   </w:compat>
   <w:rsids>
     <w:rsidRoot w:val="00F93A86"/>
-    <w:rsid w:val="00C02235"/>
+    <w:rsid w:val="006847F2"/>
+    <w:rsid w:val="008321B3"/>
     <w:rsid w:val="00F93A86"/>
+    <w:rsid w:val="00FD67CE"/>
   </w:rsids>
   <m:mathPr>
     <m:mathFont m:val="Cambria Math"/>
@@ -13195,7 +13631,7 @@
 </file>
 
 <file path=customXml/itemProps1.xml><?xml version="1.0" encoding="utf-8"?>
-<ds:datastoreItem xmlns:ds="http://schemas.openxmlformats.org/officeDocument/2006/customXml" ds:itemID="{E5F5C91E-E3B7-49EF-BCB8-C35F3DDF6147}">
+<ds:datastoreItem xmlns:ds="http://schemas.openxmlformats.org/officeDocument/2006/customXml" ds:itemID="{92706C43-20C8-4CF8-9739-93255D4FC2B9}">
   <ds:schemaRefs>
     <ds:schemaRef ds:uri="http://schemas.openxmlformats.org/officeDocument/2006/bibliography"/>
   </ds:schemaRefs>

</xml_diff>